<commit_message>
new script for q22 and some minor changes
</commit_message>
<xml_diff>
--- a/report/313151185-314616897.docx
+++ b/report/313151185-314616897.docx
@@ -2969,6 +2969,7 @@
       <w:r>
         <w:rPr>
           <w:rFonts w:cs="Arial"/>
+          <w:noProof/>
           <w:rtl/>
           <w:lang w:val="en-US"/>
         </w:rPr>
@@ -3133,7 +3134,7 @@
           <w:rtl/>
           <w:lang w:val="en-US"/>
         </w:rPr>
-        <w:t xml:space="preserve">נחפש מרחקים בין הנקודות, כל נקודה היא מממד  </w:t>
+        <w:t xml:space="preserve">נחפש מרחקים בין הנקודות, כל נקודה היא מממד </w:t>
       </w:r>
       <w:r>
         <w:rPr>
@@ -3151,23 +3152,9 @@
             <w:vertAlign w:val="subscript"/>
             <w:lang w:val="en-US"/>
           </w:rPr>
-          <m:t xml:space="preserve"> </m:t>
-        </m:r>
-        <m:r>
-          <w:rPr>
-            <w:rFonts w:ascii="Cambria Math" w:hAnsi="Cambria Math" w:hint="cs"/>
-            <w:vertAlign w:val="subscript"/>
-            <w:lang w:val="en-US"/>
-          </w:rPr>
-          <m:t>d</m:t>
+          <m:t xml:space="preserve"> d</m:t>
         </m:r>
       </m:oMath>
-      <w:r>
-        <w:rPr>
-          <w:lang w:val="en-US"/>
-        </w:rPr>
-        <w:t>ו</w:t>
-      </w:r>
       <w:r>
         <w:rPr>
           <w:rFonts w:hint="cs"/>
@@ -3208,9 +3195,36 @@
           <w:rtl/>
           <w:lang w:val="en-US"/>
         </w:rPr>
-        <w:t xml:space="preserve">וקיבלנו וקטור מרחקים בגודל 1xm שלב שני נשתמש ב </w:t>
-      </w:r>
-      <w:proofErr w:type="spellStart"/>
+        <w:t xml:space="preserve">וקיבלנו וקטור מרחקים בגודל </w:t>
+      </w:r>
+      <m:oMath>
+        <m:r>
+          <w:rPr>
+            <w:rFonts w:ascii="Cambria Math" w:eastAsiaTheme="minorEastAsia" w:hAnsi="Cambria Math" w:hint="cs"/>
+            <w:color w:val="000000" w:themeColor="text1"/>
+            <w:rtl/>
+            <w:lang w:val="en-US"/>
+          </w:rPr>
+          <m:t>1</m:t>
+        </m:r>
+        <m:r>
+          <w:rPr>
+            <w:rFonts w:ascii="Cambria Math" w:eastAsiaTheme="minorEastAsia" w:hAnsi="Cambria Math" w:cs="Cambria Math"/>
+            <w:color w:val="000000" w:themeColor="text1"/>
+            <w:lang w:val="en-US"/>
+          </w:rPr>
+          <m:t>×</m:t>
+        </m:r>
+        <m:r>
+          <w:rPr>
+            <w:rFonts w:ascii="Cambria Math" w:eastAsiaTheme="minorEastAsia" w:hAnsi="Cambria Math" w:cs="Cambria Math" w:hint="cs"/>
+            <w:color w:val="000000" w:themeColor="text1"/>
+            <w:rtl/>
+            <w:lang w:val="en-US"/>
+          </w:rPr>
+          <m:t>m</m:t>
+        </m:r>
+      </m:oMath>
       <w:r>
         <w:rPr>
           <w:rFonts w:eastAsiaTheme="minorEastAsia" w:hint="cs"/>
@@ -3218,37 +3232,7 @@
           <w:rtl/>
           <w:lang w:val="en-US"/>
         </w:rPr>
-        <w:t>argpartition</w:t>
-      </w:r>
-      <w:proofErr w:type="spellEnd"/>
-      <w:r>
-        <w:rPr>
-          <w:rFonts w:eastAsiaTheme="minorEastAsia" w:hint="cs"/>
-          <w:color w:val="000000" w:themeColor="text1"/>
-          <w:rtl/>
-          <w:lang w:val="en-US"/>
-        </w:rPr>
-        <w:t xml:space="preserve"> על </w:t>
-      </w:r>
-      <w:proofErr w:type="spellStart"/>
-      <w:r>
-        <w:rPr>
-          <w:rFonts w:eastAsiaTheme="minorEastAsia" w:hint="cs"/>
-          <w:color w:val="000000" w:themeColor="text1"/>
-          <w:rtl/>
-          <w:lang w:val="en-US"/>
-        </w:rPr>
-        <w:t>הוקטור</w:t>
-      </w:r>
-      <w:proofErr w:type="spellEnd"/>
-      <w:r>
-        <w:rPr>
-          <w:rFonts w:eastAsiaTheme="minorEastAsia" w:hint="cs"/>
-          <w:color w:val="000000" w:themeColor="text1"/>
-          <w:rtl/>
-          <w:lang w:val="en-US"/>
-        </w:rPr>
-        <w:t xml:space="preserve"> שקיבלנו בשלב 1 סה״כ</w:t>
+        <w:t xml:space="preserve"> שלב שני נשתמש ב argpartition על הוקטור שקיבלנו בשלב 1 סה״כ</w:t>
       </w:r>
       <w:r>
         <w:rPr>
@@ -3327,25 +3311,7 @@
           <w:rtl/>
           <w:lang w:val="en-US"/>
         </w:rPr>
-        <w:t xml:space="preserve">מכיוון </w:t>
-      </w:r>
-      <w:proofErr w:type="spellStart"/>
-      <w:r>
-        <w:rPr>
-          <w:rFonts w:eastAsiaTheme="minorEastAsia" w:hint="cs"/>
-          <w:rtl/>
-          <w:lang w:val="en-US"/>
-        </w:rPr>
-        <w:t>שk</w:t>
-      </w:r>
-      <w:proofErr w:type="spellEnd"/>
-      <w:r>
-        <w:rPr>
-          <w:rFonts w:eastAsiaTheme="minorEastAsia" w:hint="cs"/>
-          <w:rtl/>
-          <w:lang w:val="en-US"/>
-        </w:rPr>
-        <w:t xml:space="preserve"> זניח נקבל סה״כ </w:t>
+        <w:t xml:space="preserve">(מציאת </w:t>
       </w:r>
       <m:oMath>
         <m:r>
@@ -3353,23 +3319,16 @@
             <w:rFonts w:ascii="Cambria Math" w:eastAsiaTheme="minorEastAsia" w:hAnsi="Cambria Math"/>
             <w:lang w:val="en-US"/>
           </w:rPr>
-          <m:t>O(m)</m:t>
+          <m:t>k</m:t>
         </m:r>
       </m:oMath>
       <w:r>
         <w:rPr>
-          <w:rFonts w:eastAsiaTheme="minorEastAsia"/>
-          <w:lang w:val="en-US"/>
-        </w:rPr>
-        <w:t xml:space="preserve"> </w:t>
-      </w:r>
-      <w:r>
-        <w:rPr>
           <w:rFonts w:eastAsiaTheme="minorEastAsia" w:hint="cs"/>
           <w:rtl/>
           <w:lang w:val="en-US"/>
         </w:rPr>
-        <w:t xml:space="preserve"> </w:t>
+        <w:t xml:space="preserve"> נקודות הקרובות ביותר).</w:t>
       </w:r>
       <w:r>
         <w:rPr>
@@ -3409,14 +3368,31 @@
           <w:rtl/>
           <w:lang w:val="en-US"/>
         </w:rPr>
-        <w:t xml:space="preserve"> וכיוון ש-</w:t>
-      </w:r>
+        <w:t xml:space="preserve"> וכיוו</w:t>
+      </w:r>
+      <w:r>
+        <w:rPr>
+          <w:rFonts w:eastAsiaTheme="minorEastAsia" w:hint="cs"/>
+          <w:rtl/>
+          <w:lang w:val="en-US"/>
+        </w:rPr>
+        <w:t>ן ש-</w:t>
+      </w:r>
+      <m:oMath>
+        <m:r>
+          <w:rPr>
+            <w:rFonts w:ascii="Cambria Math" w:eastAsiaTheme="minorEastAsia" w:hAnsi="Cambria Math"/>
+            <w:lang w:val="en-US"/>
+          </w:rPr>
+          <m:t>k</m:t>
+        </m:r>
+      </m:oMath>
       <w:r>
         <w:rPr>
           <w:rFonts w:eastAsiaTheme="minorEastAsia"/>
           <w:lang w:val="en-US"/>
         </w:rPr>
-        <w:t xml:space="preserve">K </w:t>
+        <w:t xml:space="preserve"> </w:t>
       </w:r>
       <w:r>
         <w:rPr>
@@ -3817,6 +3793,12 @@
           <w:lang w:val="en-US"/>
         </w:rPr>
         <w:t xml:space="preserve"> על האימון הוא</w:t>
+      </w:r>
+      <w:r>
+        <w:rPr>
+          <w:lang w:val="en-US"/>
+        </w:rPr>
+        <w:t xml:space="preserve"> </w:t>
       </w:r>
       <w:r>
         <w:rPr>
@@ -5210,7 +5192,7 @@
       <w:pPr>
         <w:bidi/>
         <w:rPr>
-          <w:rFonts w:cs="Arial"/>
+          <w:rFonts w:eastAsiaTheme="minorEastAsia" w:cs="Arial"/>
           <w:rtl/>
           <w:lang w:val="en-US"/>
         </w:rPr>
@@ -5702,26 +5684,20 @@
     </w:p>
     <w:p>
       <w:pPr>
-        <w:pStyle w:val="Heading2"/>
         <w:bidi/>
         <w:rPr>
+          <w:rFonts w:eastAsiaTheme="minorEastAsia" w:cs="Arial"/>
           <w:rtl/>
           <w:lang w:val="en-US"/>
         </w:rPr>
       </w:pPr>
-      <w:r>
-        <w:rPr>
-          <w:rFonts w:hint="cs"/>
-          <w:rtl/>
-          <w:lang w:val="en-US"/>
-        </w:rPr>
-        <w:t>שאלה 12</w:t>
-      </w:r>
     </w:p>
     <w:p>
       <w:pPr>
+        <w:pStyle w:val="Heading1"/>
         <w:bidi/>
         <w:rPr>
+          <w:rtl/>
           <w:lang w:val="en-US"/>
         </w:rPr>
       </w:pPr>
@@ -5731,87 +5707,8 @@
           <w:rtl/>
           <w:lang w:val="en-US"/>
         </w:rPr>
-        <w:t xml:space="preserve">נצטרך 8 </w:t>
-      </w:r>
-      <w:proofErr w:type="spellStart"/>
-      <w:r>
-        <w:rPr>
-          <w:rFonts w:hint="cs"/>
-          <w:rtl/>
-          <w:lang w:val="en-US"/>
-        </w:rPr>
-        <w:t>boolean</w:t>
-      </w:r>
-      <w:proofErr w:type="spellEnd"/>
-      <w:r>
-        <w:rPr>
-          <w:rFonts w:hint="cs"/>
-          <w:rtl/>
-          <w:lang w:val="en-US"/>
-        </w:rPr>
-        <w:t xml:space="preserve"> </w:t>
-      </w:r>
-      <w:proofErr w:type="spellStart"/>
-      <w:r>
-        <w:rPr>
-          <w:rFonts w:hint="cs"/>
-          <w:rtl/>
-          <w:lang w:val="en-US"/>
-        </w:rPr>
-        <w:t>types</w:t>
-      </w:r>
-      <w:proofErr w:type="spellEnd"/>
-      <w:r>
-        <w:rPr>
-          <w:rFonts w:hint="cs"/>
-          <w:rtl/>
-          <w:lang w:val="en-US"/>
-        </w:rPr>
-        <w:t xml:space="preserve">  עבור שמונת הקטגוריות בצורה הבאה: </w:t>
-      </w:r>
-      <w:r>
-        <w:rPr>
-          <w:lang w:val="en-US"/>
-        </w:rPr>
-        <w:t>A+=(0,0,0,0,0,0,0,1)</w:t>
-      </w:r>
-    </w:p>
-    <w:p>
-      <w:pPr>
-        <w:bidi/>
-        <w:rPr>
-          <w:rtl/>
-          <w:lang w:val="en-US"/>
-        </w:rPr>
-      </w:pPr>
-      <w:r>
-        <w:rPr>
-          <w:lang w:val="en-US"/>
-        </w:rPr>
         <w:lastRenderedPageBreak/>
-        <w:t xml:space="preserve"> A-=(0,0,0,0,0,0,1,0) </w:t>
-      </w:r>
-      <w:r>
-        <w:rPr>
-          <w:rFonts w:hint="cs"/>
-          <w:rtl/>
-          <w:lang w:val="en-US"/>
-        </w:rPr>
-        <w:t xml:space="preserve">, </w:t>
-      </w:r>
-      <w:r>
-        <w:rPr>
-          <w:lang w:val="en-US"/>
-        </w:rPr>
-        <w:t>B+=(0,0,0,0,0,1,0,0)</w:t>
-      </w:r>
-      <w:r>
-        <w:rPr>
-          <w:rFonts w:hint="cs"/>
-          <w:rtl/>
-          <w:lang w:val="en-US"/>
-        </w:rPr>
-        <w:t xml:space="preserve"> , וכו׳ וקטור בעל 8 כניסות אחת לכל סוג.</w:t>
+        <w:t>חלק 3</w:t>
       </w:r>
     </w:p>
     <w:p>
@@ -5829,6 +5726,119 @@
           <w:rtl/>
           <w:lang w:val="en-US"/>
         </w:rPr>
+        <w:t>שאלה 12</w:t>
+      </w:r>
+    </w:p>
+    <w:p>
+      <w:pPr>
+        <w:bidi/>
+        <w:rPr>
+          <w:lang w:val="en-US"/>
+        </w:rPr>
+      </w:pPr>
+      <w:r>
+        <w:rPr>
+          <w:rFonts w:hint="cs"/>
+          <w:rtl/>
+          <w:lang w:val="en-US"/>
+        </w:rPr>
+        <w:t xml:space="preserve">נצטרך 8 </w:t>
+      </w:r>
+      <w:proofErr w:type="spellStart"/>
+      <w:r>
+        <w:rPr>
+          <w:rFonts w:hint="cs"/>
+          <w:rtl/>
+          <w:lang w:val="en-US"/>
+        </w:rPr>
+        <w:t>boolean</w:t>
+      </w:r>
+      <w:proofErr w:type="spellEnd"/>
+      <w:r>
+        <w:rPr>
+          <w:rFonts w:hint="cs"/>
+          <w:rtl/>
+          <w:lang w:val="en-US"/>
+        </w:rPr>
+        <w:t xml:space="preserve"> </w:t>
+      </w:r>
+      <w:proofErr w:type="spellStart"/>
+      <w:r>
+        <w:rPr>
+          <w:rFonts w:hint="cs"/>
+          <w:rtl/>
+          <w:lang w:val="en-US"/>
+        </w:rPr>
+        <w:t>types</w:t>
+      </w:r>
+      <w:proofErr w:type="spellEnd"/>
+      <w:r>
+        <w:rPr>
+          <w:rFonts w:hint="cs"/>
+          <w:rtl/>
+          <w:lang w:val="en-US"/>
+        </w:rPr>
+        <w:t xml:space="preserve">  עבור שמונת הקטגוריות בצורה הבאה: </w:t>
+      </w:r>
+      <w:r>
+        <w:rPr>
+          <w:lang w:val="en-US"/>
+        </w:rPr>
+        <w:t>A+=(0,0,0,0,0,0,0,1)</w:t>
+      </w:r>
+    </w:p>
+    <w:p>
+      <w:pPr>
+        <w:bidi/>
+        <w:rPr>
+          <w:rtl/>
+          <w:lang w:val="en-US"/>
+        </w:rPr>
+      </w:pPr>
+      <w:r>
+        <w:rPr>
+          <w:lang w:val="en-US"/>
+        </w:rPr>
+        <w:t xml:space="preserve"> A-=(0,0,0,0,0,0,1,0) </w:t>
+      </w:r>
+      <w:r>
+        <w:rPr>
+          <w:rFonts w:hint="cs"/>
+          <w:rtl/>
+          <w:lang w:val="en-US"/>
+        </w:rPr>
+        <w:t xml:space="preserve">, </w:t>
+      </w:r>
+      <w:r>
+        <w:rPr>
+          <w:lang w:val="en-US"/>
+        </w:rPr>
+        <w:t>B+=(0,0,0,0,0,1,0,0)</w:t>
+      </w:r>
+      <w:r>
+        <w:rPr>
+          <w:rFonts w:hint="cs"/>
+          <w:rtl/>
+          <w:lang w:val="en-US"/>
+        </w:rPr>
+        <w:t xml:space="preserve"> , וכו׳ וקטור בעל 8 כניסות אחת לכל סוג.</w:t>
+      </w:r>
+    </w:p>
+    <w:p>
+      <w:pPr>
+        <w:pStyle w:val="Heading2"/>
+        <w:bidi/>
+        <w:rPr>
+          <w:rtl/>
+          <w:lang w:val="en-US"/>
+        </w:rPr>
+      </w:pPr>
+      <w:r>
+        <w:rPr>
+          <w:rFonts w:hint="cs"/>
+          <w:rtl/>
+          <w:lang w:val="en-US"/>
+        </w:rPr>
         <w:t>שאלה 13</w:t>
       </w:r>
     </w:p>
@@ -5863,10 +5873,10 @@
           <w:lang w:val="en-US"/>
         </w:rPr>
         <w:drawing>
-          <wp:inline distT="0" distB="0" distL="0" distR="0" wp14:anchorId="2C02E6DB" wp14:editId="22CB85BA">
+          <wp:inline distT="0" distB="0" distL="0" distR="0" wp14:anchorId="41FD8CF6" wp14:editId="10918AF5">
             <wp:extent cx="5731510" cy="2970530"/>
             <wp:effectExtent l="0" t="0" r="2540" b="1270"/>
-            <wp:docPr id="325596573" name="Picture 1" descr="Chart, bar chart&#10;&#10;Description automatically generated"/>
+            <wp:docPr id="1213688098" name="Picture 1"/>
             <wp:cNvGraphicFramePr>
               <a:graphicFrameLocks xmlns:a="http://schemas.openxmlformats.org/drawingml/2006/main" noChangeAspect="1"/>
             </wp:cNvGraphicFramePr>
@@ -5874,7 +5884,7 @@
               <a:graphicData uri="http://schemas.openxmlformats.org/drawingml/2006/picture">
                 <pic:pic xmlns:pic="http://schemas.openxmlformats.org/drawingml/2006/picture">
                   <pic:nvPicPr>
-                    <pic:cNvPr id="325596573" name="Picture 1" descr="Chart, bar chart&#10;&#10;Description automatically generated"/>
+                    <pic:cNvPr id="1213688098" name=""/>
                     <pic:cNvPicPr/>
                   </pic:nvPicPr>
                   <pic:blipFill>
@@ -5934,9 +5944,28 @@
       </w:r>
       <w:r>
         <w:rPr>
-          <w:lang w:val="en-US"/>
-        </w:rPr>
-        <w:t>{A-,A+}</w:t>
+          <w:rFonts w:hint="cs"/>
+          <w:rtl/>
+          <w:lang w:val="en-US"/>
+        </w:rPr>
+        <w:t xml:space="preserve"> </w:t>
+      </w:r>
+      <m:oMath>
+        <m:r>
+          <w:rPr>
+            <w:rFonts w:ascii="Cambria Math" w:hAnsi="Cambria Math"/>
+            <w:lang w:val="en-US"/>
+          </w:rPr>
+          <m:t>{A-,A+}</m:t>
+        </m:r>
+      </m:oMath>
+      <w:r>
+        <w:rPr>
+          <w:rFonts w:hint="cs"/>
+          <w:rtl/>
+          <w:lang w:val="en-US"/>
+        </w:rPr>
+        <w:t xml:space="preserve"> </w:t>
       </w:r>
       <w:r>
         <w:rPr>
@@ -5952,7 +5981,21 @@
           <w:rtl/>
           <w:lang w:val="en-US"/>
         </w:rPr>
-        <w:t xml:space="preserve">מתחת ל30 </w:t>
+        <w:t>מתחת ל</w:t>
+      </w:r>
+      <w:r>
+        <w:rPr>
+          <w:lang w:val="en-US"/>
+        </w:rPr>
+        <w:t>-</w:t>
+      </w:r>
+      <w:r>
+        <w:rPr>
+          <w:rFonts w:hint="cs"/>
+          <w:rtl/>
+          <w:lang w:val="en-US"/>
+        </w:rPr>
+        <w:t xml:space="preserve">30 </w:t>
       </w:r>
       <w:r>
         <w:rPr>
@@ -5964,9 +6007,26 @@
       </w:r>
       <w:r>
         <w:rPr>
-          <w:lang w:val="en-US"/>
-        </w:rPr>
-        <w:t>{AB-,AB+,B+,B-}</w:t>
+          <w:rFonts w:hint="cs"/>
+          <w:rtl/>
+          <w:lang w:val="en-US"/>
+        </w:rPr>
+        <w:t xml:space="preserve"> </w:t>
+      </w:r>
+      <m:oMath>
+        <m:r>
+          <w:rPr>
+            <w:rFonts w:ascii="Cambria Math" w:hAnsi="Cambria Math"/>
+            <w:lang w:val="en-US"/>
+          </w:rPr>
+          <m:t>{AB-,AB+,B+,B-}</m:t>
+        </m:r>
+      </m:oMath>
+      <w:r>
+        <w:rPr>
+          <w:lang w:val="en-US"/>
+        </w:rPr>
+        <w:t xml:space="preserve"> </w:t>
       </w:r>
       <w:r>
         <w:rPr>
@@ -5992,19 +6052,30 @@
         </w:rPr>
         <w:t xml:space="preserve"> </w:t>
       </w:r>
-      <w:r>
-        <w:rPr>
-          <w:lang w:val="en-US"/>
-        </w:rPr>
-        <w:t>{O-,O+}</w:t>
-      </w:r>
-      <w:r>
-        <w:rPr>
-          <w:rFonts w:hint="cs"/>
-          <w:rtl/>
-          <w:lang w:val="en-US"/>
-        </w:rPr>
-        <w:t xml:space="preserve"> (מ</w:t>
+      <m:oMath>
+        <m:r>
+          <w:rPr>
+            <w:rFonts w:ascii="Cambria Math" w:hAnsi="Cambria Math"/>
+            <w:lang w:val="en-US"/>
+          </w:rPr>
+          <m:t>{O-,O+}</m:t>
+        </m:r>
+        <m:r>
+          <w:rPr>
+            <w:rFonts w:ascii="Cambria Math" w:hAnsi="Cambria Math" w:hint="cs"/>
+            <w:rtl/>
+            <w:lang w:val="en-US"/>
+          </w:rPr>
+          <m:t xml:space="preserve"> </m:t>
+        </m:r>
+      </m:oMath>
+      <w:r>
+        <w:rPr>
+          <w:rFonts w:hint="cs"/>
+          <w:rtl/>
+          <w:lang w:val="en-US"/>
+        </w:rPr>
+        <w:t>(מ</w:t>
       </w:r>
       <w:r>
         <w:rPr>
@@ -6588,13 +6659,41 @@
         </w:rPr>
         <w:t xml:space="preserve">מעל </w:t>
       </w:r>
+      <w:r>
+        <w:rPr>
+          <w:rFonts w:hint="cs"/>
+          <w:rtl/>
+        </w:rPr>
+        <w:t>אזור</w:t>
+      </w:r>
+      <w:r>
+        <w:rPr>
+          <w:rFonts w:hint="cs"/>
+          <w:rtl/>
+        </w:rPr>
+        <w:t xml:space="preserve"> </w:t>
+      </w:r>
+      <w:r>
+        <w:rPr>
+          <w:rFonts w:hint="cs"/>
+          <w:rtl/>
+        </w:rPr>
+        <w:t xml:space="preserve">ה90 </w:t>
+      </w:r>
+      <w:r>
+        <w:rPr>
+          <w:rFonts w:hint="cs"/>
+          <w:rtl/>
+        </w:rPr>
+        <w:t xml:space="preserve">האנשים בעלי </w:t>
+      </w:r>
       <w:proofErr w:type="spellStart"/>
       <w:r>
         <w:rPr>
           <w:rFonts w:hint="cs"/>
           <w:rtl/>
         </w:rPr>
-        <w:t>איזור</w:t>
+        <w:t>spead</w:t>
       </w:r>
       <w:proofErr w:type="spellEnd"/>
       <w:r>
@@ -6602,21 +6701,7 @@
           <w:rFonts w:hint="cs"/>
           <w:rtl/>
         </w:rPr>
-        <w:t xml:space="preserve"> </w:t>
-      </w:r>
-      <w:r>
-        <w:rPr>
-          <w:rFonts w:hint="cs"/>
-          <w:rtl/>
-        </w:rPr>
-        <w:t xml:space="preserve">ה90 </w:t>
-      </w:r>
-      <w:r>
-        <w:rPr>
-          <w:rFonts w:hint="cs"/>
-          <w:rtl/>
-        </w:rPr>
-        <w:t xml:space="preserve">האנשים בעלי </w:t>
+        <w:t xml:space="preserve"> חיובי גבוה יותר לעומת אחוז האנשים בעלי </w:t>
       </w:r>
       <w:proofErr w:type="spellStart"/>
       <w:r>
@@ -6632,7 +6717,7 @@
           <w:rFonts w:hint="cs"/>
           <w:rtl/>
         </w:rPr>
-        <w:t xml:space="preserve"> חיובי גבוה יותר לעומת אחוז האנשים בעלי </w:t>
+        <w:t xml:space="preserve"> שלילי וניתן גם לראות כי מתחת ל90 באופן יחסי אחוז </w:t>
       </w:r>
       <w:proofErr w:type="spellStart"/>
       <w:r>
@@ -6640,39 +6725,30 @@
           <w:rFonts w:hint="cs"/>
           <w:rtl/>
         </w:rPr>
+        <w:t>הspead</w:t>
+      </w:r>
+      <w:proofErr w:type="spellEnd"/>
+      <w:r>
+        <w:rPr>
+          <w:rFonts w:hint="cs"/>
+          <w:rtl/>
+        </w:rPr>
+        <w:t xml:space="preserve"> השלילי גבוה יותר מאחוז ה</w:t>
+      </w:r>
+      <w:r>
+        <w:rPr>
+          <w:rFonts w:hint="cs"/>
+          <w:rtl/>
+        </w:rPr>
+        <w:t>-</w:t>
+      </w:r>
+      <w:proofErr w:type="spellStart"/>
+      <w:r>
+        <w:rPr>
+          <w:rFonts w:hint="cs"/>
+          <w:rtl/>
+        </w:rPr>
         <w:t>spead</w:t>
-      </w:r>
-      <w:proofErr w:type="spellEnd"/>
-      <w:r>
-        <w:rPr>
-          <w:rFonts w:hint="cs"/>
-          <w:rtl/>
-        </w:rPr>
-        <w:t xml:space="preserve"> שלילי וניתן גם לראות כי מתחת ל90 באופן יחסי אחוז </w:t>
-      </w:r>
-      <w:proofErr w:type="spellStart"/>
-      <w:r>
-        <w:rPr>
-          <w:rFonts w:hint="cs"/>
-          <w:rtl/>
-        </w:rPr>
-        <w:t>הspead</w:t>
-      </w:r>
-      <w:proofErr w:type="spellEnd"/>
-      <w:r>
-        <w:rPr>
-          <w:rFonts w:hint="cs"/>
-          <w:rtl/>
-        </w:rPr>
-        <w:t xml:space="preserve"> השלילי גבוה יותר מאחוז </w:t>
-      </w:r>
-      <w:proofErr w:type="spellStart"/>
-      <w:r>
-        <w:rPr>
-          <w:rFonts w:hint="cs"/>
-          <w:rtl/>
-        </w:rPr>
-        <w:t>הspead</w:t>
       </w:r>
       <w:proofErr w:type="spellEnd"/>
       <w:r>
@@ -6965,23 +7041,24 @@
       </w:pPr>
       <w:r>
         <w:rPr>
+          <w:rFonts w:hint="cs"/>
           <w:noProof/>
           <w:rtl/>
           <w:lang w:val="he-IL"/>
         </w:rPr>
         <w:drawing>
-          <wp:anchor distT="0" distB="0" distL="114300" distR="114300" simplePos="0" relativeHeight="251664896" behindDoc="0" locked="0" layoutInCell="1" allowOverlap="1" wp14:anchorId="5532611D" wp14:editId="40A3E3B9">
+          <wp:anchor distT="0" distB="0" distL="114300" distR="114300" simplePos="0" relativeHeight="251663872" behindDoc="0" locked="0" layoutInCell="1" allowOverlap="1" wp14:anchorId="58C9FEF6" wp14:editId="7254988E">
             <wp:simplePos x="0" y="0"/>
             <wp:positionH relativeFrom="column">
-              <wp:posOffset>2886891</wp:posOffset>
+              <wp:posOffset>-402590</wp:posOffset>
             </wp:positionH>
             <wp:positionV relativeFrom="paragraph">
-              <wp:posOffset>209459</wp:posOffset>
+              <wp:posOffset>276860</wp:posOffset>
             </wp:positionV>
-            <wp:extent cx="2827655" cy="2061210"/>
-            <wp:effectExtent l="0" t="0" r="0" b="5715"/>
+            <wp:extent cx="2896235" cy="2094865"/>
+            <wp:effectExtent l="0" t="0" r="0" b="635"/>
             <wp:wrapSquare wrapText="bothSides"/>
-            <wp:docPr id="11" name="Picture 11" descr="Chart, scatter chart&#10;&#10;Description automatically generated"/>
+            <wp:docPr id="9" name="Picture 9"/>
             <wp:cNvGraphicFramePr>
               <a:graphicFrameLocks xmlns:a="http://schemas.openxmlformats.org/drawingml/2006/main" noChangeAspect="1"/>
             </wp:cNvGraphicFramePr>
@@ -6989,7 +7066,7 @@
               <a:graphicData uri="http://schemas.openxmlformats.org/drawingml/2006/picture">
                 <pic:pic xmlns:pic="http://schemas.openxmlformats.org/drawingml/2006/picture">
                   <pic:nvPicPr>
-                    <pic:cNvPr id="11" name="Picture 11" descr="Chart, scatter chart&#10;&#10;Description automatically generated"/>
+                    <pic:cNvPr id="9" name="Picture 9"/>
                     <pic:cNvPicPr/>
                   </pic:nvPicPr>
                   <pic:blipFill>
@@ -7007,7 +7084,7 @@
                   <pic:spPr>
                     <a:xfrm>
                       <a:off x="0" y="0"/>
-                      <a:ext cx="2827655" cy="2061210"/>
+                      <a:ext cx="2896235" cy="2094865"/>
                     </a:xfrm>
                     <a:prstGeom prst="rect">
                       <a:avLst/>
@@ -7028,23 +7105,103 @@
       <w:r>
         <w:rPr>
           <w:rFonts w:hint="cs"/>
-          <w:noProof/>
-          <w:rtl/>
-          <w:lang w:val="he-IL"/>
+          <w:rtl/>
+          <w:lang w:val="en-US"/>
+        </w:rPr>
+        <w:t>בחרנו את</w:t>
+      </w:r>
+      <w:r>
+        <w:rPr>
+          <w:lang w:val="en-US"/>
+        </w:rPr>
+        <w:t xml:space="preserve">  </w:t>
+      </w:r>
+      <w:r>
+        <w:rPr>
+          <w:rFonts w:hint="cs"/>
+          <w:rtl/>
+          <w:lang w:val="en-US"/>
+        </w:rPr>
+        <w:t xml:space="preserve">pcr_04 </w:t>
+      </w:r>
+      <w:r>
+        <w:rPr>
+          <w:lang w:val="en-US"/>
+        </w:rPr>
+        <w:t xml:space="preserve"> </w:t>
+      </w:r>
+      <w:r>
+        <w:rPr>
+          <w:rFonts w:hint="cs"/>
+          <w:rtl/>
+          <w:lang w:val="en-US"/>
+        </w:rPr>
+        <w:t xml:space="preserve">עם </w:t>
+      </w:r>
+      <w:r>
+        <w:rPr>
+          <w:lang w:val="en-US"/>
+        </w:rPr>
+        <w:t>pcr_05</w:t>
+      </w:r>
+      <w:r>
+        <w:rPr>
+          <w:rFonts w:hint="cs"/>
+          <w:rtl/>
+          <w:lang w:val="en-US"/>
+        </w:rPr>
+        <w:t xml:space="preserve"> שנראה כמו וירוס הקורונה, ואת pcr_02 עם pcr_07 </w:t>
+      </w:r>
+      <w:r>
+        <w:rPr>
+          <w:lang w:val="en-US"/>
+        </w:rPr>
+        <w:t>ש</w:t>
+      </w:r>
+      <w:r>
+        <w:rPr>
+          <w:rFonts w:hint="cs"/>
+          <w:rtl/>
+          <w:lang w:val="en-US"/>
+        </w:rPr>
+        <w:t>נראה כמו</w:t>
+      </w:r>
+      <w:r>
+        <w:rPr>
+          <w:rFonts w:hint="cs"/>
+          <w:rtl/>
+          <w:lang w:val="en-US"/>
+        </w:rPr>
+        <w:t xml:space="preserve"> גושים</w:t>
+      </w:r>
+      <w:r>
+        <w:rPr>
+          <w:rFonts w:hint="cs"/>
+          <w:rtl/>
+          <w:lang w:val="en-US"/>
+        </w:rPr>
+        <w:t>:</w:t>
+      </w:r>
+    </w:p>
+    <w:p>
+      <w:pPr>
+        <w:bidi/>
+        <w:rPr>
+          <w:rtl/>
+          <w:lang w:val="en-US"/>
+        </w:rPr>
+      </w:pPr>
+      <w:r>
+        <w:rPr>
+          <w:rFonts w:cs="Arial"/>
+          <w:rtl/>
+          <w:lang w:val="en-US"/>
         </w:rPr>
         <w:drawing>
-          <wp:anchor distT="0" distB="0" distL="114300" distR="114300" simplePos="0" relativeHeight="251663872" behindDoc="0" locked="0" layoutInCell="1" allowOverlap="1" wp14:anchorId="58C9FEF6" wp14:editId="642B6F6C">
-            <wp:simplePos x="0" y="0"/>
-            <wp:positionH relativeFrom="column">
-              <wp:posOffset>-104775</wp:posOffset>
-            </wp:positionH>
-            <wp:positionV relativeFrom="paragraph">
-              <wp:posOffset>316321</wp:posOffset>
-            </wp:positionV>
-            <wp:extent cx="2699385" cy="1952625"/>
-            <wp:effectExtent l="0" t="0" r="0" b="0"/>
-            <wp:wrapSquare wrapText="bothSides"/>
-            <wp:docPr id="9" name="Picture 9"/>
+          <wp:inline distT="0" distB="0" distL="0" distR="0" wp14:anchorId="708E946A" wp14:editId="28CC5395">
+            <wp:extent cx="3002940" cy="2106649"/>
+            <wp:effectExtent l="0" t="0" r="6985" b="8255"/>
+            <wp:docPr id="583886279" name="Picture 1"/>
             <wp:cNvGraphicFramePr>
               <a:graphicFrameLocks xmlns:a="http://schemas.openxmlformats.org/drawingml/2006/main" noChangeAspect="1"/>
             </wp:cNvGraphicFramePr>
@@ -7052,17 +7209,11 @@
               <a:graphicData uri="http://schemas.openxmlformats.org/drawingml/2006/picture">
                 <pic:pic xmlns:pic="http://schemas.openxmlformats.org/drawingml/2006/picture">
                   <pic:nvPicPr>
-                    <pic:cNvPr id="9" name="Picture 9"/>
+                    <pic:cNvPr id="583886279" name=""/>
                     <pic:cNvPicPr/>
                   </pic:nvPicPr>
                   <pic:blipFill>
-                    <a:blip r:embed="rId15" cstate="print">
-                      <a:extLst>
-                        <a:ext uri="{28A0092B-C50C-407E-A947-70E740481C1C}">
-                          <a14:useLocalDpi xmlns:a14="http://schemas.microsoft.com/office/drawing/2010/main" val="0"/>
-                        </a:ext>
-                      </a:extLst>
-                    </a:blip>
+                    <a:blip r:embed="rId15"/>
                     <a:stretch>
                       <a:fillRect/>
                     </a:stretch>
@@ -7070,7 +7221,7 @@
                   <pic:spPr>
                     <a:xfrm>
                       <a:off x="0" y="0"/>
-                      <a:ext cx="2699385" cy="1952625"/>
+                      <a:ext cx="3035932" cy="2129794"/>
                     </a:xfrm>
                     <a:prstGeom prst="rect">
                       <a:avLst/>
@@ -7079,78 +7230,8 @@
                 </pic:pic>
               </a:graphicData>
             </a:graphic>
-            <wp14:sizeRelH relativeFrom="page">
-              <wp14:pctWidth>0</wp14:pctWidth>
-            </wp14:sizeRelH>
-            <wp14:sizeRelV relativeFrom="page">
-              <wp14:pctHeight>0</wp14:pctHeight>
-            </wp14:sizeRelV>
-          </wp:anchor>
+          </wp:inline>
         </w:drawing>
-      </w:r>
-      <w:r>
-        <w:rPr>
-          <w:rFonts w:hint="cs"/>
-          <w:rtl/>
-          <w:lang w:val="en-US"/>
-        </w:rPr>
-        <w:t>בחרנו את</w:t>
-      </w:r>
-      <w:r>
-        <w:rPr>
-          <w:lang w:val="en-US"/>
-        </w:rPr>
-        <w:t xml:space="preserve">  </w:t>
-      </w:r>
-      <w:r>
-        <w:rPr>
-          <w:rFonts w:hint="cs"/>
-          <w:rtl/>
-          <w:lang w:val="en-US"/>
-        </w:rPr>
-        <w:t xml:space="preserve">pcr_04 </w:t>
-      </w:r>
-      <w:r>
-        <w:rPr>
-          <w:lang w:val="en-US"/>
-        </w:rPr>
-        <w:t xml:space="preserve"> </w:t>
-      </w:r>
-      <w:r>
-        <w:rPr>
-          <w:rFonts w:hint="cs"/>
-          <w:rtl/>
-          <w:lang w:val="en-US"/>
-        </w:rPr>
-        <w:t xml:space="preserve">עם </w:t>
-      </w:r>
-      <w:r>
-        <w:rPr>
-          <w:lang w:val="en-US"/>
-        </w:rPr>
-        <w:t>pcr_05</w:t>
-      </w:r>
-      <w:r>
-        <w:rPr>
-          <w:rFonts w:hint="cs"/>
-          <w:rtl/>
-          <w:lang w:val="en-US"/>
-        </w:rPr>
-        <w:t xml:space="preserve"> שנראה כמו וירוס הקורונה, ואת pcr_03 עם pcr_10 </w:t>
-      </w:r>
-      <w:r>
-        <w:rPr>
-          <w:lang w:val="en-US"/>
-        </w:rPr>
-        <w:t>ש</w:t>
-      </w:r>
-      <w:r>
-        <w:rPr>
-          <w:rFonts w:hint="cs"/>
-          <w:rtl/>
-          <w:lang w:val="en-US"/>
-        </w:rPr>
-        <w:t>נראה כמו קו לינארי:</w:t>
       </w:r>
     </w:p>
     <w:p>
@@ -8293,13 +8374,22 @@
     </w:p>
     <w:p>
       <w:pPr>
-        <w:pStyle w:val="Heading2"/>
+        <w:pStyle w:val="Heading1"/>
         <w:bidi/>
         <w:rPr>
           <w:rtl/>
           <w:lang w:val="en-US"/>
         </w:rPr>
       </w:pPr>
+      <w:r>
+        <w:rPr>
+          <w:rFonts w:hint="cs"/>
+          <w:rtl/>
+          <w:lang w:val="en-US"/>
+        </w:rPr>
+        <w:lastRenderedPageBreak/>
+        <w:t>חלק 4</w:t>
+      </w:r>
     </w:p>
     <w:p>
       <w:pPr>
@@ -8334,6 +8424,7 @@
       <w:r>
         <w:rPr>
           <w:rFonts w:cs="Arial"/>
+          <w:noProof/>
           <w:rtl/>
           <w:lang w:val="en-US"/>
         </w:rPr>
@@ -8378,21 +8469,21 @@
       <w:pPr>
         <w:bidi/>
         <w:rPr>
-          <w:rtl/>
           <w:lang w:val="en-US"/>
         </w:rPr>
       </w:pPr>
       <w:r>
         <w:rPr>
           <w:rFonts w:cs="Arial"/>
+          <w:noProof/>
           <w:rtl/>
           <w:lang w:val="en-US"/>
         </w:rPr>
         <w:drawing>
-          <wp:inline distT="0" distB="0" distL="0" distR="0" wp14:anchorId="790905C3" wp14:editId="399F761F">
-            <wp:extent cx="5731510" cy="2298700"/>
-            <wp:effectExtent l="0" t="0" r="2540" b="6350"/>
-            <wp:docPr id="1563570864" name="Picture 1" descr="Chart, bar chart&#10;&#10;Description automatically generated"/>
+          <wp:inline distT="0" distB="0" distL="0" distR="0" wp14:anchorId="0DB54E68" wp14:editId="469766E5">
+            <wp:extent cx="5731510" cy="2300605"/>
+            <wp:effectExtent l="0" t="0" r="2540" b="4445"/>
+            <wp:docPr id="1866814731" name="Picture 1"/>
             <wp:cNvGraphicFramePr>
               <a:graphicFrameLocks xmlns:a="http://schemas.openxmlformats.org/drawingml/2006/main" noChangeAspect="1"/>
             </wp:cNvGraphicFramePr>
@@ -8400,7 +8491,7 @@
               <a:graphicData uri="http://schemas.openxmlformats.org/drawingml/2006/picture">
                 <pic:pic xmlns:pic="http://schemas.openxmlformats.org/drawingml/2006/picture">
                   <pic:nvPicPr>
-                    <pic:cNvPr id="1563570864" name="Picture 1" descr="Chart, bar chart&#10;&#10;Description automatically generated"/>
+                    <pic:cNvPr id="1866814731" name=""/>
                     <pic:cNvPicPr/>
                   </pic:nvPicPr>
                   <pic:blipFill>
@@ -8412,7 +8503,7 @@
                   <pic:spPr>
                     <a:xfrm>
                       <a:off x="0" y="0"/>
-                      <a:ext cx="5731510" cy="2298700"/>
+                      <a:ext cx="5731510" cy="2300605"/>
                     </a:xfrm>
                     <a:prstGeom prst="rect">
                       <a:avLst/>
@@ -8427,12 +8518,21 @@
     </w:p>
     <w:p>
       <w:pPr>
-        <w:jc w:val="right"/>
+        <w:pStyle w:val="Heading1"/>
+        <w:bidi/>
         <w:rPr>
           <w:rtl/>
           <w:lang w:val="en-US"/>
         </w:rPr>
       </w:pPr>
+      <w:r>
+        <w:rPr>
+          <w:rFonts w:hint="cs"/>
+          <w:rtl/>
+          <w:lang w:val="en-US"/>
+        </w:rPr>
+        <w:t>חלק 5</w:t>
+      </w:r>
     </w:p>
     <w:p>
       <w:pPr>
@@ -8455,7 +8555,7 @@
       <w:pPr>
         <w:bidi/>
         <w:rPr>
-          <w:rFonts w:eastAsiaTheme="minorEastAsia" w:hint="cs"/>
+          <w:rFonts w:eastAsiaTheme="minorEastAsia"/>
           <w:i/>
           <w:rtl/>
           <w:lang w:val="en-US"/>
@@ -8654,12 +8754,37 @@
           <m:t>-m)</m:t>
         </m:r>
       </m:oMath>
+      <w:r>
+        <w:rPr>
+          <w:rFonts w:eastAsiaTheme="minorEastAsia"/>
+          <w:i/>
+          <w:lang w:val="en-US"/>
+        </w:rPr>
+        <w:t xml:space="preserve"> </w:t>
+      </w:r>
+      <w:r>
+        <w:rPr>
+          <w:rFonts w:eastAsiaTheme="minorEastAsia" w:hint="cs"/>
+          <w:i/>
+          <w:rtl/>
+          <w:lang w:val="en-US"/>
+        </w:rPr>
+        <w:t xml:space="preserve"> </w:t>
+      </w:r>
+      <w:r>
+        <w:rPr>
+          <w:rFonts w:eastAsiaTheme="minorEastAsia" w:hint="cs"/>
+          <w:i/>
+          <w:rtl/>
+          <w:lang w:val="en-US"/>
+        </w:rPr>
+        <w:t>בדיקת תכונות</w:t>
+      </w:r>
     </w:p>
     <w:p>
       <w:pPr>
         <w:bidi/>
         <w:rPr>
-          <w:rFonts w:hint="cs"/>
           <w:iCs/>
           <w:rtl/>
           <w:lang w:val="en-US"/>
@@ -9401,7 +9526,7 @@
                 <w:rFonts w:ascii="Cambria Math" w:eastAsiaTheme="minorEastAsia" w:hAnsi="Cambria Math"/>
                 <w:lang w:val="en-US"/>
               </w:rPr>
-              <m:t>m∙t</m:t>
+              <m:t>m</m:t>
             </m:r>
           </m:e>
         </m:d>
@@ -10609,7 +10734,6 @@
               <w:bidi/>
               <w:cnfStyle w:val="100000000000" w:firstRow="1" w:lastRow="0" w:firstColumn="0" w:lastColumn="0" w:oddVBand="0" w:evenVBand="0" w:oddHBand="0" w:evenHBand="0" w:firstRowFirstColumn="0" w:firstRowLastColumn="0" w:lastRowFirstColumn="0" w:lastRowLastColumn="0"/>
               <w:rPr>
-                <w:rFonts w:hint="cs"/>
                 <w:rtl/>
                 <w:lang w:val="en-US"/>
               </w:rPr>
@@ -10633,7 +10757,6 @@
               <w:bidi/>
               <w:cnfStyle w:val="100000000000" w:firstRow="1" w:lastRow="0" w:firstColumn="0" w:lastColumn="0" w:oddVBand="0" w:evenVBand="0" w:oddHBand="0" w:evenHBand="0" w:firstRowFirstColumn="0" w:firstRowLastColumn="0" w:lastRowFirstColumn="0" w:lastRowLastColumn="0"/>
               <w:rPr>
-                <w:rFonts w:hint="cs"/>
                 <w:rtl/>
                 <w:lang w:val="en-US"/>
               </w:rPr>
@@ -10669,16 +10792,14 @@
               </w:rPr>
               <w:t xml:space="preserve">סוג </w:t>
             </w:r>
-            <w:proofErr w:type="spellStart"/>
-            <w:r>
-              <w:rPr>
-                <w:rFonts w:hint="cs"/>
-                <w:rtl/>
-                <w:lang w:val="en-US"/>
-              </w:rPr>
-              <w:t>נירמול</w:t>
-            </w:r>
-            <w:proofErr w:type="spellEnd"/>
+            <w:r>
+              <w:rPr>
+                <w:rFonts w:hint="cs"/>
+                <w:rtl/>
+                <w:lang w:val="en-US"/>
+              </w:rPr>
+              <w:t>נרמול</w:t>
+            </w:r>
           </w:p>
         </w:tc>
         <w:tc>
@@ -10690,7 +10811,6 @@
               <w:bidi/>
               <w:cnfStyle w:val="100000000000" w:firstRow="1" w:lastRow="0" w:firstColumn="0" w:lastColumn="0" w:oddVBand="0" w:evenVBand="0" w:oddHBand="0" w:evenHBand="0" w:firstRowFirstColumn="0" w:firstRowLastColumn="0" w:lastRowFirstColumn="0" w:lastRowLastColumn="0"/>
               <w:rPr>
-                <w:rFonts w:hint="cs"/>
                 <w:rtl/>
                 <w:lang w:val="en-US"/>
               </w:rPr>
@@ -10797,7 +10917,6 @@
           </w:tcPr>
           <w:p>
             <w:pPr>
-              <w:bidi/>
               <w:cnfStyle w:val="000000000000" w:firstRow="0" w:lastRow="0" w:firstColumn="0" w:lastColumn="0" w:oddVBand="0" w:evenVBand="0" w:oddHBand="0" w:evenHBand="0" w:firstRowFirstColumn="0" w:firstRowLastColumn="0" w:lastRowFirstColumn="0" w:lastRowLastColumn="0"/>
               <w:rPr>
                 <w:lang w:val="en-US"/>
@@ -10820,9 +10939,66 @@
               <w:bidi/>
               <w:cnfStyle w:val="000000000000" w:firstRow="0" w:lastRow="0" w:firstColumn="0" w:lastColumn="0" w:oddVBand="0" w:evenVBand="0" w:oddHBand="0" w:evenHBand="0" w:firstRowFirstColumn="0" w:firstRowLastColumn="0" w:lastRowFirstColumn="0" w:lastRowLastColumn="0"/>
               <w:rPr>
-                <w:lang w:val="en-US"/>
-              </w:rPr>
-            </w:pPr>
+                <w:rtl/>
+                <w:lang w:val="en-US"/>
+              </w:rPr>
+            </w:pPr>
+            <w:r>
+              <w:rPr>
+                <w:rFonts w:hint="cs"/>
+                <w:rtl/>
+                <w:lang w:val="en-US"/>
+              </w:rPr>
+              <w:t>כיוון שלפי ה</w:t>
+            </w:r>
+            <w:r>
+              <w:rPr>
+                <w:rFonts w:hint="cs"/>
+                <w:rtl/>
+                <w:lang w:val="en-US"/>
+              </w:rPr>
+              <w:t>-</w:t>
+            </w:r>
+            <w:r>
+              <w:rPr>
+                <w:lang w:val="en-US"/>
+              </w:rPr>
+              <w:t>dataset</w:t>
+            </w:r>
+            <w:r>
+              <w:rPr>
+                <w:rFonts w:hint="cs"/>
+                <w:rtl/>
+                <w:lang w:val="en-US"/>
+              </w:rPr>
+              <w:t xml:space="preserve"> ההתפלגות היא פחות או יותר </w:t>
+            </w:r>
+            <w:proofErr w:type="spellStart"/>
+            <w:r>
+              <w:rPr>
+                <w:rFonts w:hint="cs"/>
+                <w:rtl/>
+                <w:lang w:val="en-US"/>
+              </w:rPr>
+              <w:t>יוניפורמית</w:t>
+            </w:r>
+            <w:proofErr w:type="spellEnd"/>
+            <w:r>
+              <w:rPr>
+                <w:rFonts w:hint="cs"/>
+                <w:rtl/>
+                <w:lang w:val="en-US"/>
+              </w:rPr>
+              <w:t>, עשינו נרמול זה כדי לשמור על ההתפלגות הזאת (</w:t>
+            </w:r>
+            <w:r>
+              <w:rPr>
+                <w:rFonts w:hint="cs"/>
+                <w:rtl/>
+                <w:lang w:val="en-US"/>
+              </w:rPr>
+              <w:t>אין מקרי קצה)</w:t>
+            </w:r>
           </w:p>
         </w:tc>
       </w:tr>
@@ -10916,7 +11092,6 @@
           </w:tcPr>
           <w:p>
             <w:pPr>
-              <w:bidi/>
               <w:cnfStyle w:val="000000000000" w:firstRow="0" w:lastRow="0" w:firstColumn="0" w:lastColumn="0" w:oddVBand="0" w:evenVBand="0" w:oddHBand="0" w:evenHBand="0" w:firstRowFirstColumn="0" w:firstRowLastColumn="0" w:lastRowFirstColumn="0" w:lastRowLastColumn="0"/>
               <w:rPr>
                 <w:rtl/>
@@ -10940,9 +11115,93 @@
               <w:bidi/>
               <w:cnfStyle w:val="000000000000" w:firstRow="0" w:lastRow="0" w:firstColumn="0" w:lastColumn="0" w:oddVBand="0" w:evenVBand="0" w:oddHBand="0" w:evenHBand="0" w:firstRowFirstColumn="0" w:firstRowLastColumn="0" w:lastRowFirstColumn="0" w:lastRowLastColumn="0"/>
               <w:rPr>
-                <w:lang w:val="en-US"/>
-              </w:rPr>
-            </w:pPr>
+                <w:rtl/>
+                <w:lang w:val="en-US"/>
+              </w:rPr>
+            </w:pPr>
+            <w:r>
+              <w:rPr>
+                <w:rFonts w:hint="cs"/>
+                <w:rtl/>
+                <w:lang w:val="en-US"/>
+              </w:rPr>
+              <w:t>כיוון שיש מקרי קצה ב-</w:t>
+            </w:r>
+            <w:r>
+              <w:rPr>
+                <w:lang w:val="en-US"/>
+              </w:rPr>
+              <w:t>dataset</w:t>
+            </w:r>
+            <w:r>
+              <w:rPr>
+                <w:rFonts w:hint="cs"/>
+                <w:rtl/>
+                <w:lang w:val="en-US"/>
+              </w:rPr>
+              <w:t xml:space="preserve"> </w:t>
+            </w:r>
+            <w:r>
+              <w:rPr>
+                <w:rFonts w:hint="cs"/>
+                <w:rtl/>
+                <w:lang w:val="en-US"/>
+              </w:rPr>
+              <w:t xml:space="preserve">כדי שהם לא ישפיעו הרבה על הנרמול עשינו </w:t>
+            </w:r>
+            <w:r>
+              <w:rPr>
+                <w:rFonts w:hint="cs"/>
+                <w:rtl/>
+                <w:lang w:val="en-US"/>
+              </w:rPr>
+              <w:t>את הנרמול הזה</w:t>
+            </w:r>
+            <w:r>
+              <w:rPr>
+                <w:rtl/>
+                <w:lang w:val="en-US"/>
+              </w:rPr>
+              <w:br/>
+            </w:r>
+            <w:r>
+              <w:rPr>
+                <w:rFonts w:hint="cs"/>
+                <w:rtl/>
+                <w:lang w:val="en-US"/>
+              </w:rPr>
+              <w:t xml:space="preserve">(יש מעט מאוד נתונים עבור </w:t>
+            </w:r>
+            <w:r>
+              <w:rPr>
+                <w:rFonts w:hint="cs"/>
+                <w:rtl/>
+                <w:lang w:val="en-US"/>
+              </w:rPr>
+              <w:t>גיל גדול מ-75 בעוד רוב ה-</w:t>
+            </w:r>
+            <w:r>
+              <w:rPr>
+                <w:lang w:val="en-US"/>
+              </w:rPr>
+              <w:t>data</w:t>
+            </w:r>
+            <w:r>
+              <w:rPr>
+                <w:rFonts w:hint="cs"/>
+                <w:rtl/>
+                <w:lang w:val="en-US"/>
+              </w:rPr>
+              <w:t xml:space="preserve"> נמצא מתחת ל-50)</w:t>
+            </w:r>
+            <w:r>
+              <w:rPr>
+                <w:rFonts w:hint="cs"/>
+                <w:rtl/>
+                <w:lang w:val="en-US"/>
+              </w:rPr>
+              <w:t xml:space="preserve"> </w:t>
+            </w:r>
           </w:p>
         </w:tc>
       </w:tr>
@@ -11036,7 +11295,6 @@
           </w:tcPr>
           <w:p>
             <w:pPr>
-              <w:bidi/>
               <w:cnfStyle w:val="000000000000" w:firstRow="0" w:lastRow="0" w:firstColumn="0" w:lastColumn="0" w:oddVBand="0" w:evenVBand="0" w:oddHBand="0" w:evenHBand="0" w:firstRowFirstColumn="0" w:firstRowLastColumn="0" w:lastRowFirstColumn="0" w:lastRowLastColumn="0"/>
               <w:rPr>
                 <w:rtl/>
@@ -11054,10 +11312,67 @@
               <w:bidi/>
               <w:cnfStyle w:val="000000000000" w:firstRow="0" w:lastRow="0" w:firstColumn="0" w:lastColumn="0" w:oddVBand="0" w:evenVBand="0" w:oddHBand="0" w:evenHBand="0" w:firstRowFirstColumn="0" w:firstRowLastColumn="0" w:lastRowFirstColumn="0" w:lastRowLastColumn="0"/>
               <w:rPr>
-                <w:rtl/>
-                <w:lang w:val="en-US"/>
-              </w:rPr>
-            </w:pPr>
+                <w:i/>
+                <w:rtl/>
+                <w:lang w:val="en-US"/>
+              </w:rPr>
+            </w:pPr>
+            <w:r>
+              <w:rPr>
+                <w:rFonts w:hint="cs"/>
+                <w:rtl/>
+                <w:lang w:val="en-US"/>
+              </w:rPr>
+              <w:t xml:space="preserve">שינינו את הערכים של </w:t>
+            </w:r>
+            <w:r>
+              <w:rPr>
+                <w:lang w:val="en-US"/>
+              </w:rPr>
+              <w:t>sex</w:t>
+            </w:r>
+            <w:r>
+              <w:rPr>
+                <w:rFonts w:hint="cs"/>
+                <w:rtl/>
+                <w:lang w:val="en-US"/>
+              </w:rPr>
+              <w:t xml:space="preserve"> להיות </w:t>
+            </w:r>
+            <m:oMath>
+              <m:r>
+                <w:rPr>
+                  <w:rFonts w:ascii="Cambria Math" w:hAnsi="Cambria Math"/>
+                  <w:lang w:val="en-US"/>
+                </w:rPr>
+                <m:t>-1</m:t>
+              </m:r>
+            </m:oMath>
+            <w:r>
+              <w:rPr>
+                <w:rFonts w:eastAsiaTheme="minorEastAsia" w:hint="cs"/>
+                <w:rtl/>
+                <w:lang w:val="en-US"/>
+              </w:rPr>
+              <w:t xml:space="preserve"> ו-</w:t>
+            </w:r>
+            <m:oMath>
+              <m:r>
+                <w:rPr>
+                  <w:rFonts w:ascii="Cambria Math" w:eastAsiaTheme="minorEastAsia" w:hAnsi="Cambria Math"/>
+                  <w:lang w:val="en-US"/>
+                </w:rPr>
+                <m:t>1</m:t>
+              </m:r>
+            </m:oMath>
+            <w:r>
+              <w:rPr>
+                <w:rFonts w:eastAsiaTheme="minorEastAsia" w:hint="cs"/>
+                <w:rtl/>
+                <w:lang w:val="en-US"/>
+              </w:rPr>
+              <w:t xml:space="preserve"> ולכן לא היה צריך לנרמל</w:t>
+            </w:r>
           </w:p>
         </w:tc>
       </w:tr>
@@ -11151,7 +11466,6 @@
           </w:tcPr>
           <w:p>
             <w:pPr>
-              <w:bidi/>
               <w:cnfStyle w:val="000000000000" w:firstRow="0" w:lastRow="0" w:firstColumn="0" w:lastColumn="0" w:oddVBand="0" w:evenVBand="0" w:oddHBand="0" w:evenHBand="0" w:firstRowFirstColumn="0" w:firstRowLastColumn="0" w:lastRowFirstColumn="0" w:lastRowLastColumn="0"/>
               <w:rPr>
                 <w:rtl/>
@@ -11178,6 +11492,105 @@
                 <w:lang w:val="en-US"/>
               </w:rPr>
             </w:pPr>
+            <w:r>
+              <w:rPr>
+                <w:rFonts w:hint="cs"/>
+                <w:rtl/>
+                <w:lang w:val="en-US"/>
+              </w:rPr>
+              <w:t>כיוון שיש מקרי קצה ב-</w:t>
+            </w:r>
+            <w:r>
+              <w:rPr>
+                <w:lang w:val="en-US"/>
+              </w:rPr>
+              <w:t>dataset</w:t>
+            </w:r>
+            <w:r>
+              <w:rPr>
+                <w:rFonts w:hint="cs"/>
+                <w:rtl/>
+                <w:lang w:val="en-US"/>
+              </w:rPr>
+              <w:t xml:space="preserve"> כדי שהם לא ישפיעו הרבה על הנרמול עשינו את הנרמול הזה</w:t>
+            </w:r>
+            <w:r>
+              <w:rPr>
+                <w:rtl/>
+                <w:lang w:val="en-US"/>
+              </w:rPr>
+              <w:br/>
+            </w:r>
+            <w:r>
+              <w:rPr>
+                <w:rFonts w:hint="cs"/>
+                <w:rtl/>
+                <w:lang w:val="en-US"/>
+              </w:rPr>
+              <w:t>(יש מעט מאוד נתונים עבור משקל גדול מ-</w:t>
+            </w:r>
+            <w:r>
+              <w:rPr>
+                <w:rFonts w:hint="cs"/>
+                <w:rtl/>
+                <w:lang w:val="en-US"/>
+              </w:rPr>
+              <w:t>90 ומתחת ל-</w:t>
+            </w:r>
+            <w:r>
+              <w:rPr>
+                <w:rFonts w:hint="cs"/>
+                <w:rtl/>
+                <w:lang w:val="en-US"/>
+              </w:rPr>
+              <w:t>25</w:t>
+            </w:r>
+            <w:r>
+              <w:rPr>
+                <w:rFonts w:hint="cs"/>
+                <w:rtl/>
+                <w:lang w:val="en-US"/>
+              </w:rPr>
+              <w:t xml:space="preserve"> בעוד רוב ה-</w:t>
+            </w:r>
+            <w:r>
+              <w:rPr>
+                <w:lang w:val="en-US"/>
+              </w:rPr>
+              <w:t>data</w:t>
+            </w:r>
+            <w:r>
+              <w:rPr>
+                <w:rFonts w:hint="cs"/>
+                <w:rtl/>
+                <w:lang w:val="en-US"/>
+              </w:rPr>
+              <w:t xml:space="preserve"> נמצא</w:t>
+            </w:r>
+            <w:r>
+              <w:rPr>
+                <w:rFonts w:hint="cs"/>
+                <w:rtl/>
+                <w:lang w:val="en-US"/>
+              </w:rPr>
+              <w:t xml:space="preserve"> בין </w:t>
+            </w:r>
+            <w:r>
+              <w:rPr>
+                <w:rFonts w:hint="cs"/>
+                <w:rtl/>
+                <w:lang w:val="en-US"/>
+              </w:rPr>
+              <w:t>25 ל-90</w:t>
+            </w:r>
+            <w:r>
+              <w:rPr>
+                <w:rFonts w:hint="cs"/>
+                <w:rtl/>
+                <w:lang w:val="en-US"/>
+              </w:rPr>
+              <w:t xml:space="preserve">) </w:t>
+            </w:r>
           </w:p>
         </w:tc>
       </w:tr>
@@ -11234,7 +11647,6 @@
               <w:bidi/>
               <w:cnfStyle w:val="000000000000" w:firstRow="0" w:lastRow="0" w:firstColumn="0" w:lastColumn="0" w:oddVBand="0" w:evenVBand="0" w:oddHBand="0" w:evenHBand="0" w:firstRowFirstColumn="0" w:firstRowLastColumn="0" w:lastRowFirstColumn="0" w:lastRowLastColumn="0"/>
               <w:rPr>
-                <w:rFonts w:hint="cs"/>
                 <w:rtl/>
                 <w:lang w:val="en-US"/>
               </w:rPr>
@@ -11257,7 +11669,6 @@
               <w:bidi/>
               <w:cnfStyle w:val="000000000000" w:firstRow="0" w:lastRow="0" w:firstColumn="0" w:lastColumn="0" w:oddVBand="0" w:evenVBand="0" w:oddHBand="0" w:evenHBand="0" w:firstRowFirstColumn="0" w:firstRowLastColumn="0" w:lastRowFirstColumn="0" w:lastRowLastColumn="0"/>
               <w:rPr>
-                <w:rFonts w:hint="cs"/>
                 <w:rtl/>
                 <w:lang w:val="en-US"/>
               </w:rPr>
@@ -11277,7 +11688,6 @@
           </w:tcPr>
           <w:p>
             <w:pPr>
-              <w:bidi/>
               <w:cnfStyle w:val="000000000000" w:firstRow="0" w:lastRow="0" w:firstColumn="0" w:lastColumn="0" w:oddVBand="0" w:evenVBand="0" w:oddHBand="0" w:evenHBand="0" w:firstRowFirstColumn="0" w:firstRowLastColumn="0" w:lastRowFirstColumn="0" w:lastRowLastColumn="0"/>
               <w:rPr>
                 <w:rtl/>
@@ -11299,6 +11709,38 @@
                 <w:lang w:val="en-US"/>
               </w:rPr>
             </w:pPr>
+            <w:r>
+              <w:rPr>
+                <w:rFonts w:hint="cs"/>
+                <w:rtl/>
+                <w:lang w:val="en-US"/>
+              </w:rPr>
+              <w:t>כיוון ש-</w:t>
+            </w:r>
+            <w:proofErr w:type="spellStart"/>
+            <w:r>
+              <w:rPr>
+                <w:lang w:val="en-US"/>
+              </w:rPr>
+              <w:t>blood_type</w:t>
+            </w:r>
+            <w:proofErr w:type="spellEnd"/>
+            <w:r>
+              <w:rPr>
+                <w:rFonts w:hint="cs"/>
+                <w:rtl/>
+                <w:lang w:val="en-US"/>
+              </w:rPr>
+              <w:t xml:space="preserve"> הכיל מחרוזות המרנו את הערכים שלו להיות בקבוצות והעברנו את זה ל-</w:t>
+            </w:r>
+            <w:proofErr w:type="spellStart"/>
+            <w:r>
+              <w:rPr>
+                <w:lang w:val="en-US"/>
+              </w:rPr>
+              <w:t>blood_goup</w:t>
+            </w:r>
+            <w:proofErr w:type="spellEnd"/>
           </w:p>
         </w:tc>
       </w:tr>
@@ -11393,7 +11835,6 @@
           </w:tcPr>
           <w:p>
             <w:pPr>
-              <w:bidi/>
               <w:cnfStyle w:val="000000000000" w:firstRow="0" w:lastRow="0" w:firstColumn="0" w:lastColumn="0" w:oddVBand="0" w:evenVBand="0" w:oddHBand="0" w:evenHBand="0" w:firstRowFirstColumn="0" w:firstRowLastColumn="0" w:lastRowFirstColumn="0" w:lastRowLastColumn="0"/>
               <w:rPr>
                 <w:rtl/>
@@ -11411,10 +11852,77 @@
               <w:bidi/>
               <w:cnfStyle w:val="000000000000" w:firstRow="0" w:lastRow="0" w:firstColumn="0" w:lastColumn="0" w:oddVBand="0" w:evenVBand="0" w:oddHBand="0" w:evenHBand="0" w:firstRowFirstColumn="0" w:firstRowLastColumn="0" w:lastRowFirstColumn="0" w:lastRowLastColumn="0"/>
               <w:rPr>
-                <w:rtl/>
-                <w:lang w:val="en-US"/>
-              </w:rPr>
-            </w:pPr>
+                <w:i/>
+                <w:rtl/>
+                <w:lang w:val="en-US"/>
+              </w:rPr>
+            </w:pPr>
+            <w:r>
+              <w:rPr>
+                <w:rFonts w:hint="cs"/>
+                <w:rtl/>
+                <w:lang w:val="en-US"/>
+              </w:rPr>
+              <w:t xml:space="preserve">פיצלנו את </w:t>
+            </w:r>
+            <w:proofErr w:type="spellStart"/>
+            <w:r>
+              <w:rPr>
+                <w:lang w:val="en-US"/>
+              </w:rPr>
+              <w:t>current_location</w:t>
+            </w:r>
+            <w:proofErr w:type="spellEnd"/>
+            <w:r>
+              <w:rPr>
+                <w:rFonts w:hint="cs"/>
+                <w:rtl/>
+                <w:lang w:val="en-US"/>
+              </w:rPr>
+              <w:t xml:space="preserve"> לקואורדינטו</w:t>
+            </w:r>
+            <w:r>
+              <w:rPr>
+                <w:rFonts w:hint="eastAsia"/>
+                <w:rtl/>
+                <w:lang w:val="en-US"/>
+              </w:rPr>
+              <w:t>ת</w:t>
+            </w:r>
+            <w:r>
+              <w:rPr>
+                <w:rFonts w:hint="cs"/>
+                <w:rtl/>
+                <w:lang w:val="en-US"/>
+              </w:rPr>
+              <w:t xml:space="preserve"> </w:t>
+            </w:r>
+            <m:oMath>
+              <m:r>
+                <w:rPr>
+                  <w:rFonts w:ascii="Cambria Math" w:hAnsi="Cambria Math"/>
+                  <w:lang w:val="en-US"/>
+                </w:rPr>
+                <m:t>x</m:t>
+              </m:r>
+            </m:oMath>
+            <w:r>
+              <w:rPr>
+                <w:rFonts w:eastAsiaTheme="minorEastAsia" w:hint="cs"/>
+                <w:rtl/>
+                <w:lang w:val="en-US"/>
+              </w:rPr>
+              <w:t xml:space="preserve"> ו-</w:t>
+            </w:r>
+            <m:oMath>
+              <m:r>
+                <w:rPr>
+                  <w:rFonts w:ascii="Cambria Math" w:eastAsiaTheme="minorEastAsia" w:hAnsi="Cambria Math"/>
+                  <w:lang w:val="en-US"/>
+                </w:rPr>
+                <m:t>y</m:t>
+              </m:r>
+            </m:oMath>
           </w:p>
         </w:tc>
       </w:tr>
@@ -11509,7 +12017,6 @@
           </w:tcPr>
           <w:p>
             <w:pPr>
-              <w:bidi/>
               <w:cnfStyle w:val="000000000000" w:firstRow="0" w:lastRow="0" w:firstColumn="0" w:lastColumn="0" w:oddVBand="0" w:evenVBand="0" w:oddHBand="0" w:evenHBand="0" w:firstRowFirstColumn="0" w:firstRowLastColumn="0" w:lastRowFirstColumn="0" w:lastRowLastColumn="0"/>
               <w:rPr>
                 <w:rtl/>
@@ -11536,6 +12043,59 @@
                 <w:lang w:val="en-US"/>
               </w:rPr>
             </w:pPr>
+            <w:r>
+              <w:rPr>
+                <w:rFonts w:hint="cs"/>
+                <w:rtl/>
+                <w:lang w:val="en-US"/>
+              </w:rPr>
+              <w:t>כיוון שיש מקרי קצה ב-</w:t>
+            </w:r>
+            <w:r>
+              <w:rPr>
+                <w:lang w:val="en-US"/>
+              </w:rPr>
+              <w:t>dataset</w:t>
+            </w:r>
+            <w:r>
+              <w:rPr>
+                <w:rFonts w:hint="cs"/>
+                <w:rtl/>
+                <w:lang w:val="en-US"/>
+              </w:rPr>
+              <w:t xml:space="preserve"> כדי שהם לא ישפיעו הרבה על הנרמול עשינו את הנרמול הזה</w:t>
+            </w:r>
+            <w:r>
+              <w:rPr>
+                <w:rtl/>
+                <w:lang w:val="en-US"/>
+              </w:rPr>
+              <w:br/>
+            </w:r>
+            <w:r>
+              <w:rPr>
+                <w:rFonts w:hint="cs"/>
+                <w:rtl/>
+                <w:lang w:val="en-US"/>
+              </w:rPr>
+              <w:t xml:space="preserve">(יש מעט מאוד נתונים עבור מספר גדול מ-3 </w:t>
+            </w:r>
+            <w:r>
+              <w:rPr>
+                <w:rFonts w:hint="cs"/>
+                <w:rtl/>
+                <w:lang w:val="en-US"/>
+              </w:rPr>
+              <w:t>ויש מקרה קצה של 7 שזה מקרה קצה רחוק</w:t>
+            </w:r>
+            <w:r>
+              <w:rPr>
+                <w:rFonts w:hint="cs"/>
+                <w:rtl/>
+                <w:lang w:val="en-US"/>
+              </w:rPr>
+              <w:t>)</w:t>
+            </w:r>
           </w:p>
         </w:tc>
       </w:tr>
@@ -11629,7 +12189,6 @@
           </w:tcPr>
           <w:p>
             <w:pPr>
-              <w:bidi/>
               <w:cnfStyle w:val="000000000000" w:firstRow="0" w:lastRow="0" w:firstColumn="0" w:lastColumn="0" w:oddVBand="0" w:evenVBand="0" w:oddHBand="0" w:evenHBand="0" w:firstRowFirstColumn="0" w:firstRowLastColumn="0" w:lastRowFirstColumn="0" w:lastRowLastColumn="0"/>
               <w:rPr>
                 <w:rtl/>
@@ -11656,6 +12215,67 @@
                 <w:lang w:val="en-US"/>
               </w:rPr>
             </w:pPr>
+            <w:r>
+              <w:rPr>
+                <w:rFonts w:hint="cs"/>
+                <w:rtl/>
+                <w:lang w:val="en-US"/>
+              </w:rPr>
+              <w:t>כיוון שיש מקרי קצה ב-</w:t>
+            </w:r>
+            <w:r>
+              <w:rPr>
+                <w:lang w:val="en-US"/>
+              </w:rPr>
+              <w:t>dataset</w:t>
+            </w:r>
+            <w:r>
+              <w:rPr>
+                <w:rFonts w:hint="cs"/>
+                <w:rtl/>
+                <w:lang w:val="en-US"/>
+              </w:rPr>
+              <w:t xml:space="preserve"> כדי שהם לא ישפיעו הרבה על הנרמול עשינו את הנרמול הזה</w:t>
+            </w:r>
+            <w:r>
+              <w:rPr>
+                <w:rtl/>
+                <w:lang w:val="en-US"/>
+              </w:rPr>
+              <w:br/>
+            </w:r>
+            <w:r>
+              <w:rPr>
+                <w:rFonts w:hint="cs"/>
+                <w:rtl/>
+                <w:lang w:val="en-US"/>
+              </w:rPr>
+              <w:t xml:space="preserve">(יש מעט מאוד </w:t>
+            </w:r>
+            <w:r>
+              <w:rPr>
+                <w:rFonts w:hint="cs"/>
+                <w:rtl/>
+                <w:lang w:val="en-US"/>
+              </w:rPr>
+              <w:t>מקרים</w:t>
+            </w:r>
+            <w:r>
+              <w:rPr>
+                <w:rFonts w:hint="cs"/>
+                <w:rtl/>
+                <w:lang w:val="en-US"/>
+              </w:rPr>
+              <w:t xml:space="preserve"> של פחות מ-5 ויש מקרים של 2</w:t>
+            </w:r>
+            <w:r>
+              <w:rPr>
+                <w:rFonts w:hint="cs"/>
+                <w:rtl/>
+                <w:lang w:val="en-US"/>
+              </w:rPr>
+              <w:t>)</w:t>
+            </w:r>
           </w:p>
         </w:tc>
       </w:tr>
@@ -11676,6 +12296,7 @@
               <w:rPr>
                 <w:lang w:val="en-US"/>
               </w:rPr>
+              <w:lastRenderedPageBreak/>
               <w:t>9</w:t>
             </w:r>
           </w:p>
@@ -11750,7 +12371,6 @@
           </w:tcPr>
           <w:p>
             <w:pPr>
-              <w:bidi/>
               <w:cnfStyle w:val="000000000000" w:firstRow="0" w:lastRow="0" w:firstColumn="0" w:lastColumn="0" w:oddVBand="0" w:evenVBand="0" w:oddHBand="0" w:evenHBand="0" w:firstRowFirstColumn="0" w:firstRowLastColumn="0" w:lastRowFirstColumn="0" w:lastRowLastColumn="0"/>
               <w:rPr>
                 <w:rtl/>
@@ -11777,6 +12397,75 @@
                 <w:lang w:val="en-US"/>
               </w:rPr>
             </w:pPr>
+            <w:r>
+              <w:rPr>
+                <w:rFonts w:hint="cs"/>
+                <w:rtl/>
+                <w:lang w:val="en-US"/>
+              </w:rPr>
+              <w:t>כיוון שיש מקרי קצה ב-</w:t>
+            </w:r>
+            <w:r>
+              <w:rPr>
+                <w:lang w:val="en-US"/>
+              </w:rPr>
+              <w:t>dataset</w:t>
+            </w:r>
+            <w:r>
+              <w:rPr>
+                <w:rFonts w:hint="cs"/>
+                <w:rtl/>
+                <w:lang w:val="en-US"/>
+              </w:rPr>
+              <w:t xml:space="preserve"> כדי שהם לא ישפיעו הרבה על הנרמול עשינו את הנרמול הזה</w:t>
+            </w:r>
+            <w:r>
+              <w:rPr>
+                <w:rtl/>
+                <w:lang w:val="en-US"/>
+              </w:rPr>
+              <w:br/>
+            </w:r>
+            <w:r>
+              <w:rPr>
+                <w:rFonts w:hint="cs"/>
+                <w:rtl/>
+                <w:lang w:val="en-US"/>
+              </w:rPr>
+              <w:t>(יש מעט מאוד מקרים של יותר מ-</w:t>
+            </w:r>
+            <w:r>
+              <w:rPr>
+                <w:rFonts w:hint="cs"/>
+                <w:rtl/>
+                <w:lang w:val="en-US"/>
+              </w:rPr>
+              <w:t>4</w:t>
+            </w:r>
+            <w:r>
+              <w:rPr>
+                <w:rFonts w:hint="cs"/>
+                <w:rtl/>
+                <w:lang w:val="en-US"/>
+              </w:rPr>
+              <w:t xml:space="preserve"> ויש מקרים של </w:t>
+            </w:r>
+            <w:r>
+              <w:rPr>
+                <w:rFonts w:hint="cs"/>
+                <w:rtl/>
+                <w:lang w:val="en-US"/>
+              </w:rPr>
+              <w:t>8</w:t>
+            </w:r>
+            <w:r>
+              <w:rPr>
+                <w:rFonts w:hint="cs"/>
+                <w:rtl/>
+                <w:lang w:val="en-US"/>
+              </w:rPr>
+              <w:t>)</w:t>
+            </w:r>
           </w:p>
         </w:tc>
       </w:tr>
@@ -11832,7 +12521,6 @@
               <w:bidi/>
               <w:cnfStyle w:val="000000000000" w:firstRow="0" w:lastRow="0" w:firstColumn="0" w:lastColumn="0" w:oddVBand="0" w:evenVBand="0" w:oddHBand="0" w:evenHBand="0" w:firstRowFirstColumn="0" w:firstRowLastColumn="0" w:lastRowFirstColumn="0" w:lastRowLastColumn="0"/>
               <w:rPr>
-                <w:rFonts w:hint="cs"/>
                 <w:rtl/>
                 <w:lang w:val="en-US"/>
               </w:rPr>
@@ -11855,7 +12543,6 @@
               <w:bidi/>
               <w:cnfStyle w:val="000000000000" w:firstRow="0" w:lastRow="0" w:firstColumn="0" w:lastColumn="0" w:oddVBand="0" w:evenVBand="0" w:oddHBand="0" w:evenHBand="0" w:firstRowFirstColumn="0" w:firstRowLastColumn="0" w:lastRowFirstColumn="0" w:lastRowLastColumn="0"/>
               <w:rPr>
-                <w:rFonts w:hint="cs"/>
                 <w:rtl/>
                 <w:lang w:val="en-US"/>
               </w:rPr>
@@ -11875,7 +12562,6 @@
           </w:tcPr>
           <w:p>
             <w:pPr>
-              <w:bidi/>
               <w:cnfStyle w:val="000000000000" w:firstRow="0" w:lastRow="0" w:firstColumn="0" w:lastColumn="0" w:oddVBand="0" w:evenVBand="0" w:oddHBand="0" w:evenHBand="0" w:firstRowFirstColumn="0" w:firstRowLastColumn="0" w:lastRowFirstColumn="0" w:lastRowLastColumn="0"/>
               <w:rPr>
                 <w:rtl/>
@@ -11902,6 +12588,75 @@
                 <w:lang w:val="en-US"/>
               </w:rPr>
             </w:pPr>
+            <w:r>
+              <w:rPr>
+                <w:rFonts w:hint="cs"/>
+                <w:rtl/>
+                <w:lang w:val="en-US"/>
+              </w:rPr>
+              <w:t>כיוון שיש מקרי קצה ב-</w:t>
+            </w:r>
+            <w:r>
+              <w:rPr>
+                <w:lang w:val="en-US"/>
+              </w:rPr>
+              <w:t>dataset</w:t>
+            </w:r>
+            <w:r>
+              <w:rPr>
+                <w:rFonts w:hint="cs"/>
+                <w:rtl/>
+                <w:lang w:val="en-US"/>
+              </w:rPr>
+              <w:t xml:space="preserve"> כדי שהם לא ישפיעו הרבה על הנרמול עשינו את הנרמול הזה</w:t>
+            </w:r>
+            <w:r>
+              <w:rPr>
+                <w:rtl/>
+                <w:lang w:val="en-US"/>
+              </w:rPr>
+              <w:br/>
+            </w:r>
+            <w:r>
+              <w:rPr>
+                <w:rFonts w:hint="cs"/>
+                <w:rtl/>
+                <w:lang w:val="en-US"/>
+              </w:rPr>
+              <w:t>(יש מעט מאוד מקרים של יותר מ-</w:t>
+            </w:r>
+            <w:r>
+              <w:rPr>
+                <w:rFonts w:hint="cs"/>
+                <w:rtl/>
+                <w:lang w:val="en-US"/>
+              </w:rPr>
+              <w:t>5</w:t>
+            </w:r>
+            <w:r>
+              <w:rPr>
+                <w:rFonts w:hint="cs"/>
+                <w:rtl/>
+                <w:lang w:val="en-US"/>
+              </w:rPr>
+              <w:t xml:space="preserve"> ויש מקרים של </w:t>
+            </w:r>
+            <w:r>
+              <w:rPr>
+                <w:rFonts w:hint="cs"/>
+                <w:rtl/>
+                <w:lang w:val="en-US"/>
+              </w:rPr>
+              <w:t>15</w:t>
+            </w:r>
+            <w:r>
+              <w:rPr>
+                <w:rFonts w:hint="cs"/>
+                <w:rtl/>
+                <w:lang w:val="en-US"/>
+              </w:rPr>
+              <w:t>)</w:t>
+            </w:r>
           </w:p>
         </w:tc>
       </w:tr>
@@ -11957,7 +12712,6 @@
               <w:bidi/>
               <w:cnfStyle w:val="000000000000" w:firstRow="0" w:lastRow="0" w:firstColumn="0" w:lastColumn="0" w:oddVBand="0" w:evenVBand="0" w:oddHBand="0" w:evenHBand="0" w:firstRowFirstColumn="0" w:firstRowLastColumn="0" w:lastRowFirstColumn="0" w:lastRowLastColumn="0"/>
               <w:rPr>
-                <w:rFonts w:hint="cs"/>
                 <w:rtl/>
                 <w:lang w:val="en-US"/>
               </w:rPr>
@@ -11980,7 +12734,6 @@
               <w:bidi/>
               <w:cnfStyle w:val="000000000000" w:firstRow="0" w:lastRow="0" w:firstColumn="0" w:lastColumn="0" w:oddVBand="0" w:evenVBand="0" w:oddHBand="0" w:evenHBand="0" w:firstRowFirstColumn="0" w:firstRowLastColumn="0" w:lastRowFirstColumn="0" w:lastRowLastColumn="0"/>
               <w:rPr>
-                <w:rFonts w:hint="cs"/>
                 <w:rtl/>
                 <w:lang w:val="en-US"/>
               </w:rPr>
@@ -12000,7 +12753,6 @@
           </w:tcPr>
           <w:p>
             <w:pPr>
-              <w:bidi/>
               <w:cnfStyle w:val="000000000000" w:firstRow="0" w:lastRow="0" w:firstColumn="0" w:lastColumn="0" w:oddVBand="0" w:evenVBand="0" w:oddHBand="0" w:evenHBand="0" w:firstRowFirstColumn="0" w:firstRowLastColumn="0" w:lastRowFirstColumn="0" w:lastRowLastColumn="0"/>
               <w:rPr>
                 <w:rtl/>
@@ -12027,6 +12779,59 @@
                 <w:lang w:val="en-US"/>
               </w:rPr>
             </w:pPr>
+            <w:r>
+              <w:rPr>
+                <w:rFonts w:hint="cs"/>
+                <w:rtl/>
+                <w:lang w:val="en-US"/>
+              </w:rPr>
+              <w:t>כיוון שיש מקרי קצה ב-</w:t>
+            </w:r>
+            <w:r>
+              <w:rPr>
+                <w:lang w:val="en-US"/>
+              </w:rPr>
+              <w:t>dataset</w:t>
+            </w:r>
+            <w:r>
+              <w:rPr>
+                <w:rFonts w:hint="cs"/>
+                <w:rtl/>
+                <w:lang w:val="en-US"/>
+              </w:rPr>
+              <w:t xml:space="preserve"> כדי שהם לא ישפיעו הרבה על הנרמול עשינו את הנרמול הזה</w:t>
+            </w:r>
+            <w:r>
+              <w:rPr>
+                <w:rtl/>
+                <w:lang w:val="en-US"/>
+              </w:rPr>
+              <w:br/>
+            </w:r>
+            <w:r>
+              <w:rPr>
+                <w:rFonts w:hint="cs"/>
+                <w:rtl/>
+                <w:lang w:val="en-US"/>
+              </w:rPr>
+              <w:t xml:space="preserve">(יש מעט מאוד מקרים </w:t>
+            </w:r>
+            <w:r>
+              <w:rPr>
+                <w:rFonts w:hint="cs"/>
+                <w:rtl/>
+                <w:lang w:val="en-US"/>
+              </w:rPr>
+              <w:t xml:space="preserve">מחוץ לטווח של </w:t>
+            </w:r>
+            <w:r>
+              <w:rPr>
+                <w:rFonts w:hint="cs"/>
+                <w:rtl/>
+                <w:lang w:val="en-US"/>
+              </w:rPr>
+              <w:t>70 עד 110 ויש דוגמאות ב150 וב-50)</w:t>
+            </w:r>
           </w:p>
         </w:tc>
       </w:tr>
@@ -12082,7 +12887,6 @@
               <w:bidi/>
               <w:cnfStyle w:val="000000000000" w:firstRow="0" w:lastRow="0" w:firstColumn="0" w:lastColumn="0" w:oddVBand="0" w:evenVBand="0" w:oddHBand="0" w:evenHBand="0" w:firstRowFirstColumn="0" w:firstRowLastColumn="0" w:lastRowFirstColumn="0" w:lastRowLastColumn="0"/>
               <w:rPr>
-                <w:rFonts w:hint="cs"/>
                 <w:rtl/>
                 <w:lang w:val="en-US"/>
               </w:rPr>
@@ -12105,7 +12909,6 @@
               <w:bidi/>
               <w:cnfStyle w:val="000000000000" w:firstRow="0" w:lastRow="0" w:firstColumn="0" w:lastColumn="0" w:oddVBand="0" w:evenVBand="0" w:oddHBand="0" w:evenHBand="0" w:firstRowFirstColumn="0" w:firstRowLastColumn="0" w:lastRowFirstColumn="0" w:lastRowLastColumn="0"/>
               <w:rPr>
-                <w:rFonts w:hint="cs"/>
                 <w:rtl/>
                 <w:lang w:val="en-US"/>
               </w:rPr>
@@ -12125,7 +12928,6 @@
           </w:tcPr>
           <w:p>
             <w:pPr>
-              <w:bidi/>
               <w:cnfStyle w:val="000000000000" w:firstRow="0" w:lastRow="0" w:firstColumn="0" w:lastColumn="0" w:oddVBand="0" w:evenVBand="0" w:oddHBand="0" w:evenHBand="0" w:firstRowFirstColumn="0" w:firstRowLastColumn="0" w:lastRowFirstColumn="0" w:lastRowLastColumn="0"/>
               <w:rPr>
                 <w:rtl/>
@@ -12244,7 +13046,6 @@
           </w:tcPr>
           <w:p>
             <w:pPr>
-              <w:bidi/>
               <w:cnfStyle w:val="000000000000" w:firstRow="0" w:lastRow="0" w:firstColumn="0" w:lastColumn="0" w:oddVBand="0" w:evenVBand="0" w:oddHBand="0" w:evenHBand="0" w:firstRowFirstColumn="0" w:firstRowLastColumn="0" w:lastRowFirstColumn="0" w:lastRowLastColumn="0"/>
               <w:rPr>
                 <w:rtl/>
@@ -12266,6 +13067,28 @@
                 <w:lang w:val="en-US"/>
               </w:rPr>
             </w:pPr>
+            <w:r>
+              <w:rPr>
+                <w:rFonts w:hint="cs"/>
+                <w:rtl/>
+                <w:lang w:val="en-US"/>
+              </w:rPr>
+              <w:t xml:space="preserve">הסרנו את </w:t>
+            </w:r>
+            <w:r>
+              <w:rPr>
+                <w:lang w:val="en-US"/>
+              </w:rPr>
+              <w:t>symptoms</w:t>
+            </w:r>
+            <w:r>
+              <w:rPr>
+                <w:rFonts w:hint="cs"/>
+                <w:rtl/>
+                <w:lang w:val="en-US"/>
+              </w:rPr>
+              <w:t xml:space="preserve"> כיוון שהוא הכיל מחרוזות ולא מספרים</w:t>
+            </w:r>
           </w:p>
         </w:tc>
       </w:tr>
@@ -12360,7 +13183,6 @@
           </w:tcPr>
           <w:p>
             <w:pPr>
-              <w:bidi/>
               <w:cnfStyle w:val="000000000000" w:firstRow="0" w:lastRow="0" w:firstColumn="0" w:lastColumn="0" w:oddVBand="0" w:evenVBand="0" w:oddHBand="0" w:evenHBand="0" w:firstRowFirstColumn="0" w:firstRowLastColumn="0" w:lastRowFirstColumn="0" w:lastRowLastColumn="0"/>
               <w:rPr>
                 <w:rtl/>
@@ -12387,6 +13209,46 @@
                 <w:lang w:val="en-US"/>
               </w:rPr>
             </w:pPr>
+            <w:r>
+              <w:rPr>
+                <w:rFonts w:hint="cs"/>
+                <w:rtl/>
+                <w:lang w:val="en-US"/>
+              </w:rPr>
+              <w:t>כיוון שלפי ה-</w:t>
+            </w:r>
+            <w:r>
+              <w:rPr>
+                <w:lang w:val="en-US"/>
+              </w:rPr>
+              <w:t>dataset</w:t>
+            </w:r>
+            <w:r>
+              <w:rPr>
+                <w:rFonts w:hint="cs"/>
+                <w:rtl/>
+                <w:lang w:val="en-US"/>
+              </w:rPr>
+              <w:t xml:space="preserve"> ההתפלגות היא פחות או יותר </w:t>
+            </w:r>
+            <w:proofErr w:type="spellStart"/>
+            <w:r>
+              <w:rPr>
+                <w:rFonts w:hint="cs"/>
+                <w:rtl/>
+                <w:lang w:val="en-US"/>
+              </w:rPr>
+              <w:t>יוניפורמית</w:t>
+            </w:r>
+            <w:proofErr w:type="spellEnd"/>
+            <w:r>
+              <w:rPr>
+                <w:rFonts w:hint="cs"/>
+                <w:rtl/>
+                <w:lang w:val="en-US"/>
+              </w:rPr>
+              <w:t>, עשינו נרמול זה כדי לשמור על ההתפלגות הזאת (אין מקרי קצה)</w:t>
+            </w:r>
           </w:p>
         </w:tc>
       </w:tr>
@@ -12440,7 +13302,6 @@
               <w:bidi/>
               <w:cnfStyle w:val="000000000000" w:firstRow="0" w:lastRow="0" w:firstColumn="0" w:lastColumn="0" w:oddVBand="0" w:evenVBand="0" w:oddHBand="0" w:evenHBand="0" w:firstRowFirstColumn="0" w:firstRowLastColumn="0" w:lastRowFirstColumn="0" w:lastRowLastColumn="0"/>
               <w:rPr>
-                <w:rFonts w:hint="cs"/>
                 <w:rtl/>
                 <w:lang w:val="en-US"/>
               </w:rPr>
@@ -12463,7 +13324,6 @@
               <w:bidi/>
               <w:cnfStyle w:val="000000000000" w:firstRow="0" w:lastRow="0" w:firstColumn="0" w:lastColumn="0" w:oddVBand="0" w:evenVBand="0" w:oddHBand="0" w:evenHBand="0" w:firstRowFirstColumn="0" w:firstRowLastColumn="0" w:lastRowFirstColumn="0" w:lastRowLastColumn="0"/>
               <w:rPr>
-                <w:rFonts w:hint="cs"/>
                 <w:rtl/>
                 <w:lang w:val="en-US"/>
               </w:rPr>
@@ -12483,7 +13343,6 @@
           </w:tcPr>
           <w:p>
             <w:pPr>
-              <w:bidi/>
               <w:cnfStyle w:val="000000000000" w:firstRow="0" w:lastRow="0" w:firstColumn="0" w:lastColumn="0" w:oddVBand="0" w:evenVBand="0" w:oddHBand="0" w:evenHBand="0" w:firstRowFirstColumn="0" w:firstRowLastColumn="0" w:lastRowFirstColumn="0" w:lastRowLastColumn="0"/>
               <w:rPr>
                 <w:rtl/>
@@ -12510,6 +13369,46 @@
                 <w:lang w:val="en-US"/>
               </w:rPr>
             </w:pPr>
+            <w:r>
+              <w:rPr>
+                <w:rFonts w:hint="cs"/>
+                <w:rtl/>
+                <w:lang w:val="en-US"/>
+              </w:rPr>
+              <w:t>כיוון שלפי ה-</w:t>
+            </w:r>
+            <w:r>
+              <w:rPr>
+                <w:lang w:val="en-US"/>
+              </w:rPr>
+              <w:t>dataset</w:t>
+            </w:r>
+            <w:r>
+              <w:rPr>
+                <w:rFonts w:hint="cs"/>
+                <w:rtl/>
+                <w:lang w:val="en-US"/>
+              </w:rPr>
+              <w:t xml:space="preserve"> ההתפלגות היא פחות או יותר </w:t>
+            </w:r>
+            <w:proofErr w:type="spellStart"/>
+            <w:r>
+              <w:rPr>
+                <w:rFonts w:hint="cs"/>
+                <w:rtl/>
+                <w:lang w:val="en-US"/>
+              </w:rPr>
+              <w:t>יוניפורמית</w:t>
+            </w:r>
+            <w:proofErr w:type="spellEnd"/>
+            <w:r>
+              <w:rPr>
+                <w:rFonts w:hint="cs"/>
+                <w:rtl/>
+                <w:lang w:val="en-US"/>
+              </w:rPr>
+              <w:t>, עשינו נרמול זה כדי לשמור על ההתפלגות הזאת (אין מקרי קצה)</w:t>
+            </w:r>
           </w:p>
         </w:tc>
       </w:tr>
@@ -12563,7 +13462,6 @@
               <w:bidi/>
               <w:cnfStyle w:val="000000000000" w:firstRow="0" w:lastRow="0" w:firstColumn="0" w:lastColumn="0" w:oddVBand="0" w:evenVBand="0" w:oddHBand="0" w:evenHBand="0" w:firstRowFirstColumn="0" w:firstRowLastColumn="0" w:lastRowFirstColumn="0" w:lastRowLastColumn="0"/>
               <w:rPr>
-                <w:rFonts w:hint="cs"/>
                 <w:rtl/>
                 <w:lang w:val="en-US"/>
               </w:rPr>
@@ -12586,7 +13484,6 @@
               <w:bidi/>
               <w:cnfStyle w:val="000000000000" w:firstRow="0" w:lastRow="0" w:firstColumn="0" w:lastColumn="0" w:oddVBand="0" w:evenVBand="0" w:oddHBand="0" w:evenHBand="0" w:firstRowFirstColumn="0" w:firstRowLastColumn="0" w:lastRowFirstColumn="0" w:lastRowLastColumn="0"/>
               <w:rPr>
-                <w:rFonts w:hint="cs"/>
                 <w:rtl/>
                 <w:lang w:val="en-US"/>
               </w:rPr>
@@ -12606,7 +13503,6 @@
           </w:tcPr>
           <w:p>
             <w:pPr>
-              <w:bidi/>
               <w:cnfStyle w:val="000000000000" w:firstRow="0" w:lastRow="0" w:firstColumn="0" w:lastColumn="0" w:oddVBand="0" w:evenVBand="0" w:oddHBand="0" w:evenHBand="0" w:firstRowFirstColumn="0" w:firstRowLastColumn="0" w:lastRowFirstColumn="0" w:lastRowLastColumn="0"/>
               <w:rPr>
                 <w:rtl/>
@@ -12686,7 +13582,6 @@
               <w:bidi/>
               <w:cnfStyle w:val="000000000000" w:firstRow="0" w:lastRow="0" w:firstColumn="0" w:lastColumn="0" w:oddVBand="0" w:evenVBand="0" w:oddHBand="0" w:evenHBand="0" w:firstRowFirstColumn="0" w:firstRowLastColumn="0" w:lastRowFirstColumn="0" w:lastRowLastColumn="0"/>
               <w:rPr>
-                <w:rFonts w:hint="cs"/>
                 <w:rtl/>
                 <w:lang w:val="en-US"/>
               </w:rPr>
@@ -12709,7 +13604,6 @@
               <w:bidi/>
               <w:cnfStyle w:val="000000000000" w:firstRow="0" w:lastRow="0" w:firstColumn="0" w:lastColumn="0" w:oddVBand="0" w:evenVBand="0" w:oddHBand="0" w:evenHBand="0" w:firstRowFirstColumn="0" w:firstRowLastColumn="0" w:lastRowFirstColumn="0" w:lastRowLastColumn="0"/>
               <w:rPr>
-                <w:rFonts w:hint="cs"/>
                 <w:rtl/>
                 <w:lang w:val="en-US"/>
               </w:rPr>
@@ -12729,7 +13623,6 @@
           </w:tcPr>
           <w:p>
             <w:pPr>
-              <w:bidi/>
               <w:cnfStyle w:val="000000000000" w:firstRow="0" w:lastRow="0" w:firstColumn="0" w:lastColumn="0" w:oddVBand="0" w:evenVBand="0" w:oddHBand="0" w:evenHBand="0" w:firstRowFirstColumn="0" w:firstRowLastColumn="0" w:lastRowFirstColumn="0" w:lastRowLastColumn="0"/>
               <w:rPr>
                 <w:rtl/>
@@ -12756,6 +13649,46 @@
                 <w:lang w:val="en-US"/>
               </w:rPr>
             </w:pPr>
+            <w:r>
+              <w:rPr>
+                <w:rFonts w:hint="cs"/>
+                <w:rtl/>
+                <w:lang w:val="en-US"/>
+              </w:rPr>
+              <w:t>כיוון שלפי ה-</w:t>
+            </w:r>
+            <w:r>
+              <w:rPr>
+                <w:lang w:val="en-US"/>
+              </w:rPr>
+              <w:t>dataset</w:t>
+            </w:r>
+            <w:r>
+              <w:rPr>
+                <w:rFonts w:hint="cs"/>
+                <w:rtl/>
+                <w:lang w:val="en-US"/>
+              </w:rPr>
+              <w:t xml:space="preserve"> ההתפלגות היא פחות או יותר </w:t>
+            </w:r>
+            <w:proofErr w:type="spellStart"/>
+            <w:r>
+              <w:rPr>
+                <w:rFonts w:hint="cs"/>
+                <w:rtl/>
+                <w:lang w:val="en-US"/>
+              </w:rPr>
+              <w:t>יוניפורמית</w:t>
+            </w:r>
+            <w:proofErr w:type="spellEnd"/>
+            <w:r>
+              <w:rPr>
+                <w:rFonts w:hint="cs"/>
+                <w:rtl/>
+                <w:lang w:val="en-US"/>
+              </w:rPr>
+              <w:t>, עשינו נרמול זה כדי לשמור על ההתפלגות הזאת (אין מקרי קצה)</w:t>
+            </w:r>
           </w:p>
         </w:tc>
       </w:tr>
@@ -12809,7 +13742,6 @@
               <w:bidi/>
               <w:cnfStyle w:val="000000000000" w:firstRow="0" w:lastRow="0" w:firstColumn="0" w:lastColumn="0" w:oddVBand="0" w:evenVBand="0" w:oddHBand="0" w:evenHBand="0" w:firstRowFirstColumn="0" w:firstRowLastColumn="0" w:lastRowFirstColumn="0" w:lastRowLastColumn="0"/>
               <w:rPr>
-                <w:rFonts w:hint="cs"/>
                 <w:rtl/>
                 <w:lang w:val="en-US"/>
               </w:rPr>
@@ -12832,7 +13764,6 @@
               <w:bidi/>
               <w:cnfStyle w:val="000000000000" w:firstRow="0" w:lastRow="0" w:firstColumn="0" w:lastColumn="0" w:oddVBand="0" w:evenVBand="0" w:oddHBand="0" w:evenHBand="0" w:firstRowFirstColumn="0" w:firstRowLastColumn="0" w:lastRowFirstColumn="0" w:lastRowLastColumn="0"/>
               <w:rPr>
-                <w:rFonts w:hint="cs"/>
                 <w:rtl/>
                 <w:lang w:val="en-US"/>
               </w:rPr>
@@ -12852,7 +13783,6 @@
           </w:tcPr>
           <w:p>
             <w:pPr>
-              <w:bidi/>
               <w:cnfStyle w:val="000000000000" w:firstRow="0" w:lastRow="0" w:firstColumn="0" w:lastColumn="0" w:oddVBand="0" w:evenVBand="0" w:oddHBand="0" w:evenHBand="0" w:firstRowFirstColumn="0" w:firstRowLastColumn="0" w:lastRowFirstColumn="0" w:lastRowLastColumn="0"/>
               <w:rPr>
                 <w:rtl/>
@@ -12932,7 +13862,6 @@
               <w:bidi/>
               <w:cnfStyle w:val="000000000000" w:firstRow="0" w:lastRow="0" w:firstColumn="0" w:lastColumn="0" w:oddVBand="0" w:evenVBand="0" w:oddHBand="0" w:evenHBand="0" w:firstRowFirstColumn="0" w:firstRowLastColumn="0" w:lastRowFirstColumn="0" w:lastRowLastColumn="0"/>
               <w:rPr>
-                <w:rFonts w:hint="cs"/>
                 <w:rtl/>
                 <w:lang w:val="en-US"/>
               </w:rPr>
@@ -12955,7 +13884,6 @@
               <w:bidi/>
               <w:cnfStyle w:val="000000000000" w:firstRow="0" w:lastRow="0" w:firstColumn="0" w:lastColumn="0" w:oddVBand="0" w:evenVBand="0" w:oddHBand="0" w:evenHBand="0" w:firstRowFirstColumn="0" w:firstRowLastColumn="0" w:lastRowFirstColumn="0" w:lastRowLastColumn="0"/>
               <w:rPr>
-                <w:rFonts w:hint="cs"/>
                 <w:rtl/>
                 <w:lang w:val="en-US"/>
               </w:rPr>
@@ -12975,7 +13903,6 @@
           </w:tcPr>
           <w:p>
             <w:pPr>
-              <w:bidi/>
               <w:cnfStyle w:val="000000000000" w:firstRow="0" w:lastRow="0" w:firstColumn="0" w:lastColumn="0" w:oddVBand="0" w:evenVBand="0" w:oddHBand="0" w:evenHBand="0" w:firstRowFirstColumn="0" w:firstRowLastColumn="0" w:lastRowFirstColumn="0" w:lastRowLastColumn="0"/>
               <w:rPr>
                 <w:rtl/>
@@ -13056,7 +13983,6 @@
               <w:bidi/>
               <w:cnfStyle w:val="000000000000" w:firstRow="0" w:lastRow="0" w:firstColumn="0" w:lastColumn="0" w:oddVBand="0" w:evenVBand="0" w:oddHBand="0" w:evenHBand="0" w:firstRowFirstColumn="0" w:firstRowLastColumn="0" w:lastRowFirstColumn="0" w:lastRowLastColumn="0"/>
               <w:rPr>
-                <w:rFonts w:hint="cs"/>
                 <w:rtl/>
                 <w:lang w:val="en-US"/>
               </w:rPr>
@@ -13079,7 +14005,6 @@
               <w:bidi/>
               <w:cnfStyle w:val="000000000000" w:firstRow="0" w:lastRow="0" w:firstColumn="0" w:lastColumn="0" w:oddVBand="0" w:evenVBand="0" w:oddHBand="0" w:evenHBand="0" w:firstRowFirstColumn="0" w:firstRowLastColumn="0" w:lastRowFirstColumn="0" w:lastRowLastColumn="0"/>
               <w:rPr>
-                <w:rFonts w:hint="cs"/>
                 <w:rtl/>
                 <w:lang w:val="en-US"/>
               </w:rPr>
@@ -13099,7 +14024,6 @@
           </w:tcPr>
           <w:p>
             <w:pPr>
-              <w:bidi/>
               <w:cnfStyle w:val="000000000000" w:firstRow="0" w:lastRow="0" w:firstColumn="0" w:lastColumn="0" w:oddVBand="0" w:evenVBand="0" w:oddHBand="0" w:evenHBand="0" w:firstRowFirstColumn="0" w:firstRowLastColumn="0" w:lastRowFirstColumn="0" w:lastRowLastColumn="0"/>
               <w:rPr>
                 <w:rtl/>
@@ -13179,7 +14103,6 @@
               <w:bidi/>
               <w:cnfStyle w:val="000000000000" w:firstRow="0" w:lastRow="0" w:firstColumn="0" w:lastColumn="0" w:oddVBand="0" w:evenVBand="0" w:oddHBand="0" w:evenHBand="0" w:firstRowFirstColumn="0" w:firstRowLastColumn="0" w:lastRowFirstColumn="0" w:lastRowLastColumn="0"/>
               <w:rPr>
-                <w:rFonts w:hint="cs"/>
                 <w:rtl/>
                 <w:lang w:val="en-US"/>
               </w:rPr>
@@ -13202,7 +14125,6 @@
               <w:bidi/>
               <w:cnfStyle w:val="000000000000" w:firstRow="0" w:lastRow="0" w:firstColumn="0" w:lastColumn="0" w:oddVBand="0" w:evenVBand="0" w:oddHBand="0" w:evenHBand="0" w:firstRowFirstColumn="0" w:firstRowLastColumn="0" w:lastRowFirstColumn="0" w:lastRowLastColumn="0"/>
               <w:rPr>
-                <w:rFonts w:hint="cs"/>
                 <w:rtl/>
                 <w:lang w:val="en-US"/>
               </w:rPr>
@@ -13222,7 +14144,6 @@
           </w:tcPr>
           <w:p>
             <w:pPr>
-              <w:bidi/>
               <w:cnfStyle w:val="000000000000" w:firstRow="0" w:lastRow="0" w:firstColumn="0" w:lastColumn="0" w:oddVBand="0" w:evenVBand="0" w:oddHBand="0" w:evenHBand="0" w:firstRowFirstColumn="0" w:firstRowLastColumn="0" w:lastRowFirstColumn="0" w:lastRowLastColumn="0"/>
               <w:rPr>
                 <w:rtl/>
@@ -13302,7 +14223,6 @@
               <w:bidi/>
               <w:cnfStyle w:val="000000000000" w:firstRow="0" w:lastRow="0" w:firstColumn="0" w:lastColumn="0" w:oddVBand="0" w:evenVBand="0" w:oddHBand="0" w:evenHBand="0" w:firstRowFirstColumn="0" w:firstRowLastColumn="0" w:lastRowFirstColumn="0" w:lastRowLastColumn="0"/>
               <w:rPr>
-                <w:rFonts w:hint="cs"/>
                 <w:rtl/>
                 <w:lang w:val="en-US"/>
               </w:rPr>
@@ -13325,7 +14245,6 @@
               <w:bidi/>
               <w:cnfStyle w:val="000000000000" w:firstRow="0" w:lastRow="0" w:firstColumn="0" w:lastColumn="0" w:oddVBand="0" w:evenVBand="0" w:oddHBand="0" w:evenHBand="0" w:firstRowFirstColumn="0" w:firstRowLastColumn="0" w:lastRowFirstColumn="0" w:lastRowLastColumn="0"/>
               <w:rPr>
-                <w:rFonts w:hint="cs"/>
                 <w:rtl/>
                 <w:lang w:val="en-US"/>
               </w:rPr>
@@ -13345,7 +14264,6 @@
           </w:tcPr>
           <w:p>
             <w:pPr>
-              <w:bidi/>
               <w:cnfStyle w:val="000000000000" w:firstRow="0" w:lastRow="0" w:firstColumn="0" w:lastColumn="0" w:oddVBand="0" w:evenVBand="0" w:oddHBand="0" w:evenHBand="0" w:firstRowFirstColumn="0" w:firstRowLastColumn="0" w:lastRowFirstColumn="0" w:lastRowLastColumn="0"/>
               <w:rPr>
                 <w:rtl/>
@@ -13425,7 +14343,6 @@
               <w:bidi/>
               <w:cnfStyle w:val="000000000000" w:firstRow="0" w:lastRow="0" w:firstColumn="0" w:lastColumn="0" w:oddVBand="0" w:evenVBand="0" w:oddHBand="0" w:evenHBand="0" w:firstRowFirstColumn="0" w:firstRowLastColumn="0" w:lastRowFirstColumn="0" w:lastRowLastColumn="0"/>
               <w:rPr>
-                <w:rFonts w:hint="cs"/>
                 <w:rtl/>
                 <w:lang w:val="en-US"/>
               </w:rPr>
@@ -13448,7 +14365,6 @@
               <w:bidi/>
               <w:cnfStyle w:val="000000000000" w:firstRow="0" w:lastRow="0" w:firstColumn="0" w:lastColumn="0" w:oddVBand="0" w:evenVBand="0" w:oddHBand="0" w:evenHBand="0" w:firstRowFirstColumn="0" w:firstRowLastColumn="0" w:lastRowFirstColumn="0" w:lastRowLastColumn="0"/>
               <w:rPr>
-                <w:rFonts w:hint="cs"/>
                 <w:rtl/>
                 <w:lang w:val="en-US"/>
               </w:rPr>
@@ -13468,7 +14384,6 @@
           </w:tcPr>
           <w:p>
             <w:pPr>
-              <w:bidi/>
               <w:cnfStyle w:val="000000000000" w:firstRow="0" w:lastRow="0" w:firstColumn="0" w:lastColumn="0" w:oddVBand="0" w:evenVBand="0" w:oddHBand="0" w:evenHBand="0" w:firstRowFirstColumn="0" w:firstRowLastColumn="0" w:lastRowFirstColumn="0" w:lastRowLastColumn="0"/>
               <w:rPr>
                 <w:rtl/>
@@ -13495,6 +14410,46 @@
                 <w:lang w:val="en-US"/>
               </w:rPr>
             </w:pPr>
+            <w:r>
+              <w:rPr>
+                <w:rFonts w:hint="cs"/>
+                <w:rtl/>
+                <w:lang w:val="en-US"/>
+              </w:rPr>
+              <w:t>כיוון שלפי ה-</w:t>
+            </w:r>
+            <w:r>
+              <w:rPr>
+                <w:lang w:val="en-US"/>
+              </w:rPr>
+              <w:t>dataset</w:t>
+            </w:r>
+            <w:r>
+              <w:rPr>
+                <w:rFonts w:hint="cs"/>
+                <w:rtl/>
+                <w:lang w:val="en-US"/>
+              </w:rPr>
+              <w:t xml:space="preserve"> ההתפלגות היא פחות או יותר </w:t>
+            </w:r>
+            <w:proofErr w:type="spellStart"/>
+            <w:r>
+              <w:rPr>
+                <w:rFonts w:hint="cs"/>
+                <w:rtl/>
+                <w:lang w:val="en-US"/>
+              </w:rPr>
+              <w:t>יוניפורמית</w:t>
+            </w:r>
+            <w:proofErr w:type="spellEnd"/>
+            <w:r>
+              <w:rPr>
+                <w:rFonts w:hint="cs"/>
+                <w:rtl/>
+                <w:lang w:val="en-US"/>
+              </w:rPr>
+              <w:t>, עשינו נרמול זה כדי לשמור על ההתפלגות הזאת (אין מקרי קצה)</w:t>
+            </w:r>
           </w:p>
         </w:tc>
       </w:tr>
@@ -13548,7 +14503,6 @@
               <w:bidi/>
               <w:cnfStyle w:val="000000000000" w:firstRow="0" w:lastRow="0" w:firstColumn="0" w:lastColumn="0" w:oddVBand="0" w:evenVBand="0" w:oddHBand="0" w:evenHBand="0" w:firstRowFirstColumn="0" w:firstRowLastColumn="0" w:lastRowFirstColumn="0" w:lastRowLastColumn="0"/>
               <w:rPr>
-                <w:rFonts w:hint="cs"/>
                 <w:rtl/>
                 <w:lang w:val="en-US"/>
               </w:rPr>
@@ -13571,7 +14525,6 @@
               <w:bidi/>
               <w:cnfStyle w:val="000000000000" w:firstRow="0" w:lastRow="0" w:firstColumn="0" w:lastColumn="0" w:oddVBand="0" w:evenVBand="0" w:oddHBand="0" w:evenHBand="0" w:firstRowFirstColumn="0" w:firstRowLastColumn="0" w:lastRowFirstColumn="0" w:lastRowLastColumn="0"/>
               <w:rPr>
-                <w:rFonts w:hint="cs"/>
                 <w:rtl/>
                 <w:lang w:val="en-US"/>
               </w:rPr>
@@ -13591,7 +14544,6 @@
           </w:tcPr>
           <w:p>
             <w:pPr>
-              <w:bidi/>
               <w:cnfStyle w:val="000000000000" w:firstRow="0" w:lastRow="0" w:firstColumn="0" w:lastColumn="0" w:oddVBand="0" w:evenVBand="0" w:oddHBand="0" w:evenHBand="0" w:firstRowFirstColumn="0" w:firstRowLastColumn="0" w:lastRowFirstColumn="0" w:lastRowLastColumn="0"/>
               <w:rPr>
                 <w:rtl/>
@@ -13674,7 +14626,6 @@
               <w:bidi/>
               <w:cnfStyle w:val="000000000000" w:firstRow="0" w:lastRow="0" w:firstColumn="0" w:lastColumn="0" w:oddVBand="0" w:evenVBand="0" w:oddHBand="0" w:evenHBand="0" w:firstRowFirstColumn="0" w:firstRowLastColumn="0" w:lastRowFirstColumn="0" w:lastRowLastColumn="0"/>
               <w:rPr>
-                <w:rFonts w:hint="cs"/>
                 <w:lang w:val="en-US"/>
               </w:rPr>
             </w:pPr>
@@ -13696,7 +14647,6 @@
               <w:bidi/>
               <w:cnfStyle w:val="000000000000" w:firstRow="0" w:lastRow="0" w:firstColumn="0" w:lastColumn="0" w:oddVBand="0" w:evenVBand="0" w:oddHBand="0" w:evenHBand="0" w:firstRowFirstColumn="0" w:firstRowLastColumn="0" w:lastRowFirstColumn="0" w:lastRowLastColumn="0"/>
               <w:rPr>
-                <w:rFonts w:hint="cs"/>
                 <w:lang w:val="en-US"/>
               </w:rPr>
             </w:pPr>
@@ -13715,10 +14665,8 @@
           </w:tcPr>
           <w:p>
             <w:pPr>
-              <w:bidi/>
-              <w:cnfStyle w:val="000000000000" w:firstRow="0" w:lastRow="0" w:firstColumn="0" w:lastColumn="0" w:oddVBand="0" w:evenVBand="0" w:oddHBand="0" w:evenHBand="0" w:firstRowFirstColumn="0" w:firstRowLastColumn="0" w:lastRowFirstColumn="0" w:lastRowLastColumn="0"/>
-              <w:rPr>
-                <w:rFonts w:hint="cs"/>
+              <w:cnfStyle w:val="000000000000" w:firstRow="0" w:lastRow="0" w:firstColumn="0" w:lastColumn="0" w:oddVBand="0" w:evenVBand="0" w:oddHBand="0" w:evenHBand="0" w:firstRowFirstColumn="0" w:firstRowLastColumn="0" w:lastRowFirstColumn="0" w:lastRowLastColumn="0"/>
+              <w:rPr>
                 <w:rtl/>
                 <w:lang w:val="en-US"/>
               </w:rPr>
@@ -13734,11 +14682,73 @@
               <w:bidi/>
               <w:cnfStyle w:val="000000000000" w:firstRow="0" w:lastRow="0" w:firstColumn="0" w:lastColumn="0" w:oddVBand="0" w:evenVBand="0" w:oddHBand="0" w:evenHBand="0" w:firstRowFirstColumn="0" w:firstRowLastColumn="0" w:lastRowFirstColumn="0" w:lastRowLastColumn="0"/>
               <w:rPr>
-                <w:rFonts w:hint="cs"/>
-                <w:rtl/>
-                <w:lang w:val="en-US"/>
-              </w:rPr>
-            </w:pPr>
+                <w:i/>
+                <w:rtl/>
+                <w:lang w:val="en-US"/>
+              </w:rPr>
+            </w:pPr>
+            <w:r>
+              <w:rPr>
+                <w:rFonts w:hint="cs"/>
+                <w:rtl/>
+                <w:lang w:val="en-US"/>
+              </w:rPr>
+              <w:t xml:space="preserve">חילקנו את שלושת הקבוצות של </w:t>
+            </w:r>
+            <w:proofErr w:type="spellStart"/>
+            <w:r>
+              <w:rPr>
+                <w:lang w:val="en-US"/>
+              </w:rPr>
+              <w:t>blood_group</w:t>
+            </w:r>
+            <w:proofErr w:type="spellEnd"/>
+            <w:r>
+              <w:rPr>
+                <w:rFonts w:hint="cs"/>
+                <w:rtl/>
+                <w:lang w:val="en-US"/>
+              </w:rPr>
+              <w:t xml:space="preserve"> להיות מתאימים ל-</w:t>
+            </w:r>
+            <w:r>
+              <w:rPr>
+                <w:lang w:val="en-US"/>
+              </w:rPr>
+              <w:t>0,1</w:t>
+            </w:r>
+            <w:r>
+              <w:rPr>
+                <w:rFonts w:hint="cs"/>
+                <w:rtl/>
+                <w:lang w:val="en-US"/>
+              </w:rPr>
+              <w:t xml:space="preserve"> ו-</w:t>
+            </w:r>
+            <m:oMath>
+              <m:r>
+                <w:rPr>
+                  <w:rFonts w:ascii="Cambria Math" w:hAnsi="Cambria Math"/>
+                  <w:lang w:val="en-US"/>
+                </w:rPr>
+                <m:t>-1</m:t>
+              </m:r>
+            </m:oMath>
+            <w:r>
+              <w:rPr>
+                <w:rFonts w:eastAsiaTheme="minorEastAsia"/>
+                <w:lang w:val="en-US"/>
+              </w:rPr>
+              <w:t xml:space="preserve"> </w:t>
+            </w:r>
+            <w:r>
+              <w:rPr>
+                <w:rFonts w:eastAsiaTheme="minorEastAsia" w:hint="cs"/>
+                <w:rtl/>
+                <w:lang w:val="en-US"/>
+              </w:rPr>
+              <w:t>ולכן לא היה צריך לנרמל</w:t>
+            </w:r>
           </w:p>
         </w:tc>
       </w:tr>
@@ -13793,7 +14803,6 @@
               <w:bidi/>
               <w:cnfStyle w:val="000000000000" w:firstRow="0" w:lastRow="0" w:firstColumn="0" w:lastColumn="0" w:oddVBand="0" w:evenVBand="0" w:oddHBand="0" w:evenHBand="0" w:firstRowFirstColumn="0" w:firstRowLastColumn="0" w:lastRowFirstColumn="0" w:lastRowLastColumn="0"/>
               <w:rPr>
-                <w:rFonts w:hint="cs"/>
                 <w:lang w:val="en-US"/>
               </w:rPr>
             </w:pPr>
@@ -13815,7 +14824,6 @@
               <w:bidi/>
               <w:cnfStyle w:val="000000000000" w:firstRow="0" w:lastRow="0" w:firstColumn="0" w:lastColumn="0" w:oddVBand="0" w:evenVBand="0" w:oddHBand="0" w:evenHBand="0" w:firstRowFirstColumn="0" w:firstRowLastColumn="0" w:lastRowFirstColumn="0" w:lastRowLastColumn="0"/>
               <w:rPr>
-                <w:rFonts w:hint="cs"/>
                 <w:lang w:val="en-US"/>
               </w:rPr>
             </w:pPr>
@@ -13834,10 +14842,8 @@
           </w:tcPr>
           <w:p>
             <w:pPr>
-              <w:bidi/>
-              <w:cnfStyle w:val="000000000000" w:firstRow="0" w:lastRow="0" w:firstColumn="0" w:lastColumn="0" w:oddVBand="0" w:evenVBand="0" w:oddHBand="0" w:evenHBand="0" w:firstRowFirstColumn="0" w:firstRowLastColumn="0" w:lastRowFirstColumn="0" w:lastRowLastColumn="0"/>
-              <w:rPr>
-                <w:rFonts w:hint="cs"/>
+              <w:cnfStyle w:val="000000000000" w:firstRow="0" w:lastRow="0" w:firstColumn="0" w:lastColumn="0" w:oddVBand="0" w:evenVBand="0" w:oddHBand="0" w:evenHBand="0" w:firstRowFirstColumn="0" w:firstRowLastColumn="0" w:lastRowFirstColumn="0" w:lastRowLastColumn="0"/>
+              <w:rPr>
                 <w:rtl/>
                 <w:lang w:val="en-US"/>
               </w:rPr>
@@ -13853,11 +14859,69 @@
               <w:bidi/>
               <w:cnfStyle w:val="000000000000" w:firstRow="0" w:lastRow="0" w:firstColumn="0" w:lastColumn="0" w:oddVBand="0" w:evenVBand="0" w:oddHBand="0" w:evenHBand="0" w:firstRowFirstColumn="0" w:firstRowLastColumn="0" w:lastRowFirstColumn="0" w:lastRowLastColumn="0"/>
               <w:rPr>
-                <w:rFonts w:hint="cs"/>
-                <w:rtl/>
-                <w:lang w:val="en-US"/>
-              </w:rPr>
-            </w:pPr>
+                <w:i/>
+                <w:rtl/>
+                <w:lang w:val="en-US"/>
+              </w:rPr>
+            </w:pPr>
+            <w:r>
+              <w:rPr>
+                <w:rFonts w:hint="cs"/>
+                <w:rtl/>
+                <w:lang w:val="en-US"/>
+              </w:rPr>
+              <w:t xml:space="preserve">כיוון שזה ערך בוליאני (של </w:t>
+            </w:r>
+            <m:oMath>
+              <m:r>
+                <w:rPr>
+                  <w:rFonts w:ascii="Cambria Math" w:hAnsi="Cambria Math"/>
+                  <w:lang w:val="en-US"/>
+                </w:rPr>
+                <m:t>-1</m:t>
+              </m:r>
+            </m:oMath>
+            <w:r>
+              <w:rPr>
+                <w:rFonts w:eastAsiaTheme="minorEastAsia" w:hint="cs"/>
+                <w:rtl/>
+                <w:lang w:val="en-US"/>
+              </w:rPr>
+              <w:t xml:space="preserve"> ו-</w:t>
+            </w:r>
+            <m:oMath>
+              <m:r>
+                <w:rPr>
+                  <w:rFonts w:ascii="Cambria Math" w:eastAsiaTheme="minorEastAsia" w:hAnsi="Cambria Math"/>
+                  <w:lang w:val="en-US"/>
+                </w:rPr>
+                <m:t>1</m:t>
+              </m:r>
+            </m:oMath>
+            <w:r>
+              <w:rPr>
+                <w:rFonts w:eastAsiaTheme="minorEastAsia" w:hint="cs"/>
+                <w:rtl/>
+                <w:lang w:val="en-US"/>
+              </w:rPr>
+              <w:t xml:space="preserve">) לא היה צריך לנרמל, הוספנו </w:t>
+            </w:r>
+            <w:r>
+              <w:rPr>
+                <w:rFonts w:eastAsiaTheme="minorEastAsia" w:hint="cs"/>
+                <w:rtl/>
+                <w:lang w:val="en-US"/>
+              </w:rPr>
+              <w:lastRenderedPageBreak/>
+              <w:t xml:space="preserve">אותו כחלק מפיצול של </w:t>
+            </w:r>
+            <w:r>
+              <w:rPr>
+                <w:rFonts w:eastAsiaTheme="minorEastAsia"/>
+                <w:lang w:val="en-US"/>
+              </w:rPr>
+              <w:t>symptoms</w:t>
+            </w:r>
           </w:p>
         </w:tc>
       </w:tr>
@@ -13880,6 +14944,7 @@
                 <w:rtl/>
                 <w:lang w:val="en-US"/>
               </w:rPr>
+              <w:lastRenderedPageBreak/>
               <w:t>27</w:t>
             </w:r>
           </w:p>
@@ -13912,7 +14977,6 @@
               <w:bidi/>
               <w:cnfStyle w:val="000000000000" w:firstRow="0" w:lastRow="0" w:firstColumn="0" w:lastColumn="0" w:oddVBand="0" w:evenVBand="0" w:oddHBand="0" w:evenHBand="0" w:firstRowFirstColumn="0" w:firstRowLastColumn="0" w:lastRowFirstColumn="0" w:lastRowLastColumn="0"/>
               <w:rPr>
-                <w:rFonts w:hint="cs"/>
                 <w:lang w:val="en-US"/>
               </w:rPr>
             </w:pPr>
@@ -13934,7 +14998,6 @@
               <w:bidi/>
               <w:cnfStyle w:val="000000000000" w:firstRow="0" w:lastRow="0" w:firstColumn="0" w:lastColumn="0" w:oddVBand="0" w:evenVBand="0" w:oddHBand="0" w:evenHBand="0" w:firstRowFirstColumn="0" w:firstRowLastColumn="0" w:lastRowFirstColumn="0" w:lastRowLastColumn="0"/>
               <w:rPr>
-                <w:rFonts w:hint="cs"/>
                 <w:lang w:val="en-US"/>
               </w:rPr>
             </w:pPr>
@@ -13953,10 +15016,8 @@
           </w:tcPr>
           <w:p>
             <w:pPr>
-              <w:bidi/>
-              <w:cnfStyle w:val="000000000000" w:firstRow="0" w:lastRow="0" w:firstColumn="0" w:lastColumn="0" w:oddVBand="0" w:evenVBand="0" w:oddHBand="0" w:evenHBand="0" w:firstRowFirstColumn="0" w:firstRowLastColumn="0" w:lastRowFirstColumn="0" w:lastRowLastColumn="0"/>
-              <w:rPr>
-                <w:rFonts w:hint="cs"/>
+              <w:cnfStyle w:val="000000000000" w:firstRow="0" w:lastRow="0" w:firstColumn="0" w:lastColumn="0" w:oddVBand="0" w:evenVBand="0" w:oddHBand="0" w:evenHBand="0" w:firstRowFirstColumn="0" w:firstRowLastColumn="0" w:lastRowFirstColumn="0" w:lastRowLastColumn="0"/>
+              <w:rPr>
                 <w:rtl/>
                 <w:lang w:val="en-US"/>
               </w:rPr>
@@ -13972,11 +15033,59 @@
               <w:bidi/>
               <w:cnfStyle w:val="000000000000" w:firstRow="0" w:lastRow="0" w:firstColumn="0" w:lastColumn="0" w:oddVBand="0" w:evenVBand="0" w:oddHBand="0" w:evenHBand="0" w:firstRowFirstColumn="0" w:firstRowLastColumn="0" w:lastRowFirstColumn="0" w:lastRowLastColumn="0"/>
               <w:rPr>
-                <w:rFonts w:hint="cs"/>
-                <w:rtl/>
-                <w:lang w:val="en-US"/>
-              </w:rPr>
-            </w:pPr>
+                <w:rtl/>
+                <w:lang w:val="en-US"/>
+              </w:rPr>
+            </w:pPr>
+            <w:r>
+              <w:rPr>
+                <w:rFonts w:hint="cs"/>
+                <w:rtl/>
+                <w:lang w:val="en-US"/>
+              </w:rPr>
+              <w:t xml:space="preserve">כיוון שזה ערך בוליאני (של </w:t>
+            </w:r>
+            <m:oMath>
+              <m:r>
+                <w:rPr>
+                  <w:rFonts w:ascii="Cambria Math" w:hAnsi="Cambria Math"/>
+                  <w:lang w:val="en-US"/>
+                </w:rPr>
+                <m:t>-1</m:t>
+              </m:r>
+            </m:oMath>
+            <w:r>
+              <w:rPr>
+                <w:rFonts w:eastAsiaTheme="minorEastAsia" w:hint="cs"/>
+                <w:rtl/>
+                <w:lang w:val="en-US"/>
+              </w:rPr>
+              <w:t xml:space="preserve"> ו-</w:t>
+            </w:r>
+            <m:oMath>
+              <m:r>
+                <w:rPr>
+                  <w:rFonts w:ascii="Cambria Math" w:eastAsiaTheme="minorEastAsia" w:hAnsi="Cambria Math"/>
+                  <w:lang w:val="en-US"/>
+                </w:rPr>
+                <m:t>1</m:t>
+              </m:r>
+            </m:oMath>
+            <w:r>
+              <w:rPr>
+                <w:rFonts w:eastAsiaTheme="minorEastAsia" w:hint="cs"/>
+                <w:rtl/>
+                <w:lang w:val="en-US"/>
+              </w:rPr>
+              <w:t xml:space="preserve">) לא היה צריך לנרמל, הוספנו אותו כחלק מפיצול של </w:t>
+            </w:r>
+            <w:r>
+              <w:rPr>
+                <w:rFonts w:eastAsiaTheme="minorEastAsia"/>
+                <w:lang w:val="en-US"/>
+              </w:rPr>
+              <w:t>symptoms</w:t>
+            </w:r>
           </w:p>
         </w:tc>
       </w:tr>
@@ -14033,7 +15142,6 @@
               <w:bidi/>
               <w:cnfStyle w:val="000000000000" w:firstRow="0" w:lastRow="0" w:firstColumn="0" w:lastColumn="0" w:oddVBand="0" w:evenVBand="0" w:oddHBand="0" w:evenHBand="0" w:firstRowFirstColumn="0" w:firstRowLastColumn="0" w:lastRowFirstColumn="0" w:lastRowLastColumn="0"/>
               <w:rPr>
-                <w:rFonts w:hint="cs"/>
                 <w:lang w:val="en-US"/>
               </w:rPr>
             </w:pPr>
@@ -14055,7 +15163,6 @@
               <w:bidi/>
               <w:cnfStyle w:val="000000000000" w:firstRow="0" w:lastRow="0" w:firstColumn="0" w:lastColumn="0" w:oddVBand="0" w:evenVBand="0" w:oddHBand="0" w:evenHBand="0" w:firstRowFirstColumn="0" w:firstRowLastColumn="0" w:lastRowFirstColumn="0" w:lastRowLastColumn="0"/>
               <w:rPr>
-                <w:rFonts w:hint="cs"/>
                 <w:lang w:val="en-US"/>
               </w:rPr>
             </w:pPr>
@@ -14074,10 +15181,8 @@
           </w:tcPr>
           <w:p>
             <w:pPr>
-              <w:bidi/>
-              <w:cnfStyle w:val="000000000000" w:firstRow="0" w:lastRow="0" w:firstColumn="0" w:lastColumn="0" w:oddVBand="0" w:evenVBand="0" w:oddHBand="0" w:evenHBand="0" w:firstRowFirstColumn="0" w:firstRowLastColumn="0" w:lastRowFirstColumn="0" w:lastRowLastColumn="0"/>
-              <w:rPr>
-                <w:rFonts w:hint="cs"/>
+              <w:cnfStyle w:val="000000000000" w:firstRow="0" w:lastRow="0" w:firstColumn="0" w:lastColumn="0" w:oddVBand="0" w:evenVBand="0" w:oddHBand="0" w:evenHBand="0" w:firstRowFirstColumn="0" w:firstRowLastColumn="0" w:lastRowFirstColumn="0" w:lastRowLastColumn="0"/>
+              <w:rPr>
                 <w:rtl/>
                 <w:lang w:val="en-US"/>
               </w:rPr>
@@ -14093,11 +15198,59 @@
               <w:bidi/>
               <w:cnfStyle w:val="000000000000" w:firstRow="0" w:lastRow="0" w:firstColumn="0" w:lastColumn="0" w:oddVBand="0" w:evenVBand="0" w:oddHBand="0" w:evenHBand="0" w:firstRowFirstColumn="0" w:firstRowLastColumn="0" w:lastRowFirstColumn="0" w:lastRowLastColumn="0"/>
               <w:rPr>
-                <w:rFonts w:hint="cs"/>
-                <w:rtl/>
-                <w:lang w:val="en-US"/>
-              </w:rPr>
-            </w:pPr>
+                <w:rtl/>
+                <w:lang w:val="en-US"/>
+              </w:rPr>
+            </w:pPr>
+            <w:r>
+              <w:rPr>
+                <w:rFonts w:hint="cs"/>
+                <w:rtl/>
+                <w:lang w:val="en-US"/>
+              </w:rPr>
+              <w:t xml:space="preserve">כיוון שזה ערך בוליאני (של </w:t>
+            </w:r>
+            <m:oMath>
+              <m:r>
+                <w:rPr>
+                  <w:rFonts w:ascii="Cambria Math" w:hAnsi="Cambria Math"/>
+                  <w:lang w:val="en-US"/>
+                </w:rPr>
+                <m:t>-1</m:t>
+              </m:r>
+            </m:oMath>
+            <w:r>
+              <w:rPr>
+                <w:rFonts w:eastAsiaTheme="minorEastAsia" w:hint="cs"/>
+                <w:rtl/>
+                <w:lang w:val="en-US"/>
+              </w:rPr>
+              <w:t xml:space="preserve"> ו-</w:t>
+            </w:r>
+            <m:oMath>
+              <m:r>
+                <w:rPr>
+                  <w:rFonts w:ascii="Cambria Math" w:eastAsiaTheme="minorEastAsia" w:hAnsi="Cambria Math"/>
+                  <w:lang w:val="en-US"/>
+                </w:rPr>
+                <m:t>1</m:t>
+              </m:r>
+            </m:oMath>
+            <w:r>
+              <w:rPr>
+                <w:rFonts w:eastAsiaTheme="minorEastAsia" w:hint="cs"/>
+                <w:rtl/>
+                <w:lang w:val="en-US"/>
+              </w:rPr>
+              <w:t xml:space="preserve">) לא היה צריך לנרמל, הוספנו אותו כחלק מפיצול של </w:t>
+            </w:r>
+            <w:r>
+              <w:rPr>
+                <w:rFonts w:eastAsiaTheme="minorEastAsia"/>
+                <w:lang w:val="en-US"/>
+              </w:rPr>
+              <w:t>symptoms</w:t>
+            </w:r>
           </w:p>
         </w:tc>
       </w:tr>
@@ -14154,7 +15307,6 @@
               <w:bidi/>
               <w:cnfStyle w:val="000000000000" w:firstRow="0" w:lastRow="0" w:firstColumn="0" w:lastColumn="0" w:oddVBand="0" w:evenVBand="0" w:oddHBand="0" w:evenHBand="0" w:firstRowFirstColumn="0" w:firstRowLastColumn="0" w:lastRowFirstColumn="0" w:lastRowLastColumn="0"/>
               <w:rPr>
-                <w:rFonts w:hint="cs"/>
                 <w:lang w:val="en-US"/>
               </w:rPr>
             </w:pPr>
@@ -14176,7 +15328,6 @@
               <w:bidi/>
               <w:cnfStyle w:val="000000000000" w:firstRow="0" w:lastRow="0" w:firstColumn="0" w:lastColumn="0" w:oddVBand="0" w:evenVBand="0" w:oddHBand="0" w:evenHBand="0" w:firstRowFirstColumn="0" w:firstRowLastColumn="0" w:lastRowFirstColumn="0" w:lastRowLastColumn="0"/>
               <w:rPr>
-                <w:rFonts w:hint="cs"/>
                 <w:lang w:val="en-US"/>
               </w:rPr>
             </w:pPr>
@@ -14195,10 +15346,8 @@
           </w:tcPr>
           <w:p>
             <w:pPr>
-              <w:bidi/>
-              <w:cnfStyle w:val="000000000000" w:firstRow="0" w:lastRow="0" w:firstColumn="0" w:lastColumn="0" w:oddVBand="0" w:evenVBand="0" w:oddHBand="0" w:evenHBand="0" w:firstRowFirstColumn="0" w:firstRowLastColumn="0" w:lastRowFirstColumn="0" w:lastRowLastColumn="0"/>
-              <w:rPr>
-                <w:rFonts w:hint="cs"/>
+              <w:cnfStyle w:val="000000000000" w:firstRow="0" w:lastRow="0" w:firstColumn="0" w:lastColumn="0" w:oddVBand="0" w:evenVBand="0" w:oddHBand="0" w:evenHBand="0" w:firstRowFirstColumn="0" w:firstRowLastColumn="0" w:lastRowFirstColumn="0" w:lastRowLastColumn="0"/>
+              <w:rPr>
                 <w:rtl/>
                 <w:lang w:val="en-US"/>
               </w:rPr>
@@ -14214,11 +15363,59 @@
               <w:bidi/>
               <w:cnfStyle w:val="000000000000" w:firstRow="0" w:lastRow="0" w:firstColumn="0" w:lastColumn="0" w:oddVBand="0" w:evenVBand="0" w:oddHBand="0" w:evenHBand="0" w:firstRowFirstColumn="0" w:firstRowLastColumn="0" w:lastRowFirstColumn="0" w:lastRowLastColumn="0"/>
               <w:rPr>
-                <w:rFonts w:hint="cs"/>
-                <w:rtl/>
-                <w:lang w:val="en-US"/>
-              </w:rPr>
-            </w:pPr>
+                <w:rtl/>
+                <w:lang w:val="en-US"/>
+              </w:rPr>
+            </w:pPr>
+            <w:r>
+              <w:rPr>
+                <w:rFonts w:hint="cs"/>
+                <w:rtl/>
+                <w:lang w:val="en-US"/>
+              </w:rPr>
+              <w:t xml:space="preserve">כיוון שזה ערך בוליאני (של </w:t>
+            </w:r>
+            <m:oMath>
+              <m:r>
+                <w:rPr>
+                  <w:rFonts w:ascii="Cambria Math" w:hAnsi="Cambria Math"/>
+                  <w:lang w:val="en-US"/>
+                </w:rPr>
+                <m:t>-1</m:t>
+              </m:r>
+            </m:oMath>
+            <w:r>
+              <w:rPr>
+                <w:rFonts w:eastAsiaTheme="minorEastAsia" w:hint="cs"/>
+                <w:rtl/>
+                <w:lang w:val="en-US"/>
+              </w:rPr>
+              <w:t xml:space="preserve"> ו-</w:t>
+            </w:r>
+            <m:oMath>
+              <m:r>
+                <w:rPr>
+                  <w:rFonts w:ascii="Cambria Math" w:eastAsiaTheme="minorEastAsia" w:hAnsi="Cambria Math"/>
+                  <w:lang w:val="en-US"/>
+                </w:rPr>
+                <m:t>1</m:t>
+              </m:r>
+            </m:oMath>
+            <w:r>
+              <w:rPr>
+                <w:rFonts w:eastAsiaTheme="minorEastAsia" w:hint="cs"/>
+                <w:rtl/>
+                <w:lang w:val="en-US"/>
+              </w:rPr>
+              <w:t xml:space="preserve">) לא היה צריך לנרמל, הוספנו אותו כחלק מפיצול של </w:t>
+            </w:r>
+            <w:r>
+              <w:rPr>
+                <w:rFonts w:eastAsiaTheme="minorEastAsia"/>
+                <w:lang w:val="en-US"/>
+              </w:rPr>
+              <w:t>symptoms</w:t>
+            </w:r>
           </w:p>
         </w:tc>
       </w:tr>
@@ -14275,7 +15472,6 @@
               <w:bidi/>
               <w:cnfStyle w:val="000000000000" w:firstRow="0" w:lastRow="0" w:firstColumn="0" w:lastColumn="0" w:oddVBand="0" w:evenVBand="0" w:oddHBand="0" w:evenHBand="0" w:firstRowFirstColumn="0" w:firstRowLastColumn="0" w:lastRowFirstColumn="0" w:lastRowLastColumn="0"/>
               <w:rPr>
-                <w:rFonts w:hint="cs"/>
                 <w:lang w:val="en-US"/>
               </w:rPr>
             </w:pPr>
@@ -14297,7 +15493,6 @@
               <w:bidi/>
               <w:cnfStyle w:val="000000000000" w:firstRow="0" w:lastRow="0" w:firstColumn="0" w:lastColumn="0" w:oddVBand="0" w:evenVBand="0" w:oddHBand="0" w:evenHBand="0" w:firstRowFirstColumn="0" w:firstRowLastColumn="0" w:lastRowFirstColumn="0" w:lastRowLastColumn="0"/>
               <w:rPr>
-                <w:rFonts w:hint="cs"/>
                 <w:lang w:val="en-US"/>
               </w:rPr>
             </w:pPr>
@@ -14316,10 +15511,8 @@
           </w:tcPr>
           <w:p>
             <w:pPr>
-              <w:bidi/>
-              <w:cnfStyle w:val="000000000000" w:firstRow="0" w:lastRow="0" w:firstColumn="0" w:lastColumn="0" w:oddVBand="0" w:evenVBand="0" w:oddHBand="0" w:evenHBand="0" w:firstRowFirstColumn="0" w:firstRowLastColumn="0" w:lastRowFirstColumn="0" w:lastRowLastColumn="0"/>
-              <w:rPr>
-                <w:rFonts w:hint="cs"/>
+              <w:cnfStyle w:val="000000000000" w:firstRow="0" w:lastRow="0" w:firstColumn="0" w:lastColumn="0" w:oddVBand="0" w:evenVBand="0" w:oddHBand="0" w:evenHBand="0" w:firstRowFirstColumn="0" w:firstRowLastColumn="0" w:lastRowFirstColumn="0" w:lastRowLastColumn="0"/>
+              <w:rPr>
                 <w:rtl/>
                 <w:lang w:val="en-US"/>
               </w:rPr>
@@ -14335,11 +15528,59 @@
               <w:bidi/>
               <w:cnfStyle w:val="000000000000" w:firstRow="0" w:lastRow="0" w:firstColumn="0" w:lastColumn="0" w:oddVBand="0" w:evenVBand="0" w:oddHBand="0" w:evenHBand="0" w:firstRowFirstColumn="0" w:firstRowLastColumn="0" w:lastRowFirstColumn="0" w:lastRowLastColumn="0"/>
               <w:rPr>
-                <w:rFonts w:hint="cs"/>
-                <w:rtl/>
-                <w:lang w:val="en-US"/>
-              </w:rPr>
-            </w:pPr>
+                <w:rtl/>
+                <w:lang w:val="en-US"/>
+              </w:rPr>
+            </w:pPr>
+            <w:r>
+              <w:rPr>
+                <w:rFonts w:hint="cs"/>
+                <w:rtl/>
+                <w:lang w:val="en-US"/>
+              </w:rPr>
+              <w:t xml:space="preserve">כיוון שזה ערך בוליאני (של </w:t>
+            </w:r>
+            <m:oMath>
+              <m:r>
+                <w:rPr>
+                  <w:rFonts w:ascii="Cambria Math" w:hAnsi="Cambria Math"/>
+                  <w:lang w:val="en-US"/>
+                </w:rPr>
+                <m:t>-1</m:t>
+              </m:r>
+            </m:oMath>
+            <w:r>
+              <w:rPr>
+                <w:rFonts w:eastAsiaTheme="minorEastAsia" w:hint="cs"/>
+                <w:rtl/>
+                <w:lang w:val="en-US"/>
+              </w:rPr>
+              <w:t xml:space="preserve"> ו-</w:t>
+            </w:r>
+            <m:oMath>
+              <m:r>
+                <w:rPr>
+                  <w:rFonts w:ascii="Cambria Math" w:eastAsiaTheme="minorEastAsia" w:hAnsi="Cambria Math"/>
+                  <w:lang w:val="en-US"/>
+                </w:rPr>
+                <m:t>1</m:t>
+              </m:r>
+            </m:oMath>
+            <w:r>
+              <w:rPr>
+                <w:rFonts w:eastAsiaTheme="minorEastAsia" w:hint="cs"/>
+                <w:rtl/>
+                <w:lang w:val="en-US"/>
+              </w:rPr>
+              <w:t xml:space="preserve">) לא היה צריך לנרמל, הוספנו אותו כחלק מפיצול של </w:t>
+            </w:r>
+            <w:r>
+              <w:rPr>
+                <w:rFonts w:eastAsiaTheme="minorEastAsia"/>
+                <w:lang w:val="en-US"/>
+              </w:rPr>
+              <w:t>symptoms</w:t>
+            </w:r>
           </w:p>
         </w:tc>
       </w:tr>
@@ -14353,7 +15594,6 @@
             <w:pPr>
               <w:bidi/>
               <w:rPr>
-                <w:rFonts w:hint="cs"/>
                 <w:rtl/>
                 <w:lang w:val="en-US"/>
               </w:rPr>
@@ -14398,7 +15638,6 @@
               <w:bidi/>
               <w:cnfStyle w:val="000000000000" w:firstRow="0" w:lastRow="0" w:firstColumn="0" w:lastColumn="0" w:oddVBand="0" w:evenVBand="0" w:oddHBand="0" w:evenHBand="0" w:firstRowFirstColumn="0" w:firstRowLastColumn="0" w:lastRowFirstColumn="0" w:lastRowLastColumn="0"/>
               <w:rPr>
-                <w:rFonts w:hint="cs"/>
                 <w:lang w:val="en-US"/>
               </w:rPr>
             </w:pPr>
@@ -14420,7 +15659,6 @@
               <w:bidi/>
               <w:cnfStyle w:val="000000000000" w:firstRow="0" w:lastRow="0" w:firstColumn="0" w:lastColumn="0" w:oddVBand="0" w:evenVBand="0" w:oddHBand="0" w:evenHBand="0" w:firstRowFirstColumn="0" w:firstRowLastColumn="0" w:lastRowFirstColumn="0" w:lastRowLastColumn="0"/>
               <w:rPr>
-                <w:rFonts w:hint="cs"/>
                 <w:lang w:val="en-US"/>
               </w:rPr>
             </w:pPr>
@@ -14439,10 +15677,8 @@
           </w:tcPr>
           <w:p>
             <w:pPr>
-              <w:bidi/>
-              <w:cnfStyle w:val="000000000000" w:firstRow="0" w:lastRow="0" w:firstColumn="0" w:lastColumn="0" w:oddVBand="0" w:evenVBand="0" w:oddHBand="0" w:evenHBand="0" w:firstRowFirstColumn="0" w:firstRowLastColumn="0" w:lastRowFirstColumn="0" w:lastRowLastColumn="0"/>
-              <w:rPr>
-                <w:rFonts w:hint="cs"/>
+              <w:cnfStyle w:val="000000000000" w:firstRow="0" w:lastRow="0" w:firstColumn="0" w:lastColumn="0" w:oddVBand="0" w:evenVBand="0" w:oddHBand="0" w:evenHBand="0" w:firstRowFirstColumn="0" w:firstRowLastColumn="0" w:lastRowFirstColumn="0" w:lastRowLastColumn="0"/>
+              <w:rPr>
                 <w:rtl/>
                 <w:lang w:val="en-US"/>
               </w:rPr>
@@ -14480,7 +15716,6 @@
             <w:pPr>
               <w:bidi/>
               <w:rPr>
-                <w:rFonts w:hint="cs"/>
                 <w:rtl/>
                 <w:lang w:val="en-US"/>
               </w:rPr>
@@ -14525,7 +15760,6 @@
               <w:bidi/>
               <w:cnfStyle w:val="000000000000" w:firstRow="0" w:lastRow="0" w:firstColumn="0" w:lastColumn="0" w:oddVBand="0" w:evenVBand="0" w:oddHBand="0" w:evenHBand="0" w:firstRowFirstColumn="0" w:firstRowLastColumn="0" w:lastRowFirstColumn="0" w:lastRowLastColumn="0"/>
               <w:rPr>
-                <w:rFonts w:hint="cs"/>
                 <w:lang w:val="en-US"/>
               </w:rPr>
             </w:pPr>
@@ -14547,7 +15781,6 @@
               <w:bidi/>
               <w:cnfStyle w:val="000000000000" w:firstRow="0" w:lastRow="0" w:firstColumn="0" w:lastColumn="0" w:oddVBand="0" w:evenVBand="0" w:oddHBand="0" w:evenHBand="0" w:firstRowFirstColumn="0" w:firstRowLastColumn="0" w:lastRowFirstColumn="0" w:lastRowLastColumn="0"/>
               <w:rPr>
-                <w:rFonts w:hint="cs"/>
                 <w:lang w:val="en-US"/>
               </w:rPr>
             </w:pPr>
@@ -14566,10 +15799,8 @@
           </w:tcPr>
           <w:p>
             <w:pPr>
-              <w:bidi/>
-              <w:cnfStyle w:val="000000000000" w:firstRow="0" w:lastRow="0" w:firstColumn="0" w:lastColumn="0" w:oddVBand="0" w:evenVBand="0" w:oddHBand="0" w:evenHBand="0" w:firstRowFirstColumn="0" w:firstRowLastColumn="0" w:lastRowFirstColumn="0" w:lastRowLastColumn="0"/>
-              <w:rPr>
-                <w:rFonts w:hint="cs"/>
+              <w:cnfStyle w:val="000000000000" w:firstRow="0" w:lastRow="0" w:firstColumn="0" w:lastColumn="0" w:oddVBand="0" w:evenVBand="0" w:oddHBand="0" w:evenHBand="0" w:firstRowFirstColumn="0" w:firstRowLastColumn="0" w:lastRowFirstColumn="0" w:lastRowLastColumn="0"/>
+              <w:rPr>
                 <w:rtl/>
                 <w:lang w:val="en-US"/>
               </w:rPr>

</xml_diff>